<commit_message>
Dernière modification post soutenance
</commit_message>
<xml_diff>
--- a/Prepa soutenance p3 OC.docx
+++ b/Prepa soutenance p3 OC.docx
@@ -97,12 +97,241 @@
         <w:t xml:space="preserve"> 1023px</w:t>
       </w:r>
       <w:r>
-        <w:t>, 375</w:t>
+        <w:t>, 375px.</w:t>
+      </w:r>
+    </w:p>
+    <w:p>
+      <w:pPr>
+        <w:pStyle w:val="Paragraphedeliste"/>
+        <w:numPr>
+          <w:ilvl w:val="1"/>
+          <w:numId w:val="1"/>
+        </w:numPr>
+      </w:pPr>
+      <w:r>
+        <w:t xml:space="preserve">Montrer le code sur VSCODE : highlight sur la partie responsive, le dossier avec les fichiers </w:t>
+      </w:r>
+      <w:proofErr w:type="spellStart"/>
+      <w:r>
+        <w:t>css</w:t>
+      </w:r>
+      <w:proofErr w:type="spellEnd"/>
+      <w:r>
+        <w:t xml:space="preserve"> appel</w:t>
+      </w:r>
+      <w:r>
+        <w:t>és</w:t>
+      </w:r>
+      <w:r>
+        <w:t xml:space="preserve"> dans </w:t>
+      </w:r>
+      <w:r>
+        <w:rPr>
+          <w:u w:val="single"/>
+        </w:rPr>
+        <w:t>global</w:t>
+      </w:r>
+      <w:r>
+        <w:t xml:space="preserve">, les </w:t>
+      </w:r>
+      <w:r>
+        <w:rPr>
+          <w:u w:val="single"/>
+        </w:rPr>
+        <w:t>filtres</w:t>
+      </w:r>
+      <w:r>
+        <w:t>,</w:t>
+      </w:r>
+      <w:r>
+        <w:t xml:space="preserve"> le </w:t>
+      </w:r>
+      <w:proofErr w:type="spellStart"/>
+      <w:r>
+        <w:rPr>
+          <w:u w:val="single"/>
+        </w:rPr>
+        <w:t>footer</w:t>
+      </w:r>
+      <w:proofErr w:type="spellEnd"/>
+      <w:r>
+        <w:t xml:space="preserve"> et </w:t>
+      </w:r>
+      <w:r>
+        <w:rPr>
+          <w:u w:val="single"/>
+        </w:rPr>
+        <w:t>aspect-ratio</w:t>
+      </w:r>
+      <w:r>
+        <w:t xml:space="preserve"> pour les formats d’images</w:t>
+      </w:r>
+      <w:r>
+        <w:t>.</w:t>
+      </w:r>
+    </w:p>
+    <w:p>
+      <w:pPr>
+        <w:pStyle w:val="Paragraphedeliste"/>
+        <w:numPr>
+          <w:ilvl w:val="1"/>
+          <w:numId w:val="1"/>
+        </w:numPr>
+      </w:pPr>
+      <w:r>
+        <w:t xml:space="preserve">Bilan du projet : j’ai beaucoup appris en peu de temps vu que j’ai </w:t>
+      </w:r>
+      <w:r>
+        <w:t>dû</w:t>
+      </w:r>
+      <w:r>
+        <w:t xml:space="preserve"> m’adapter pour trouver des solutions aux problèmes que je rencontrais pour arriver au résultat escompté.</w:t>
+      </w:r>
+    </w:p>
+    <w:p>
+      <w:pPr>
+        <w:pStyle w:val="Paragraphedeliste"/>
+        <w:numPr>
+          <w:ilvl w:val="0"/>
+          <w:numId w:val="1"/>
+        </w:numPr>
+      </w:pPr>
+      <w:r>
+        <w:t>Discussion</w:t>
+      </w:r>
+      <w:r>
+        <w:t xml:space="preserve"> </w:t>
+      </w:r>
+      <w:r>
+        <w:rPr>
+          <w:b/>
+        </w:rPr>
+        <w:t>10 MINUTES</w:t>
+      </w:r>
+      <w:r>
+        <w:t> :</w:t>
+      </w:r>
+    </w:p>
+    <w:p>
+      <w:pPr>
+        <w:pStyle w:val="Paragraphedeliste"/>
+        <w:numPr>
+          <w:ilvl w:val="1"/>
+          <w:numId w:val="1"/>
+        </w:numPr>
+      </w:pPr>
+      <w:r>
+        <w:t>Me préparer sur les questions validité code W3C (normalement good)</w:t>
+      </w:r>
+    </w:p>
+    <w:p>
+      <w:pPr>
+        <w:pStyle w:val="Paragraphedeliste"/>
+        <w:numPr>
+          <w:ilvl w:val="1"/>
+          <w:numId w:val="1"/>
+        </w:numPr>
+      </w:pPr>
+      <w:r>
+        <w:t>Web sémantique (les langages HTML et CSS pour façonner une page)</w:t>
+      </w:r>
+    </w:p>
+    <w:p>
+      <w:pPr>
+        <w:pStyle w:val="Paragraphedeliste"/>
+        <w:numPr>
+          <w:ilvl w:val="1"/>
+          <w:numId w:val="1"/>
+        </w:numPr>
+      </w:pPr>
+      <w:r>
+        <w:t>L’importance de passer son code aux validateurs (vérifier s’il n’y a pas de répétitions, s’il n’y a pas de bugs et que le site agit comme on le veut)</w:t>
+      </w:r>
+    </w:p>
+    <w:p>
+      <w:pPr>
+        <w:pStyle w:val="Paragraphedeliste"/>
+        <w:numPr>
+          <w:ilvl w:val="1"/>
+          <w:numId w:val="1"/>
+        </w:numPr>
+      </w:pPr>
+      <w:r>
+        <w:t xml:space="preserve">Fonctionnement de </w:t>
+      </w:r>
+      <w:proofErr w:type="spellStart"/>
+      <w:r>
+        <w:t>VScode</w:t>
+      </w:r>
+      <w:proofErr w:type="spellEnd"/>
+      <w:r>
+        <w:t xml:space="preserve"> (</w:t>
+      </w:r>
+      <w:proofErr w:type="spellStart"/>
+      <w:r>
+        <w:t>trql</w:t>
+      </w:r>
+      <w:proofErr w:type="spellEnd"/>
+      <w:r>
+        <w:t>)</w:t>
+      </w:r>
+    </w:p>
+    <w:p>
+      <w:pPr>
+        <w:pStyle w:val="Paragraphedeliste"/>
+        <w:numPr>
+          <w:ilvl w:val="1"/>
+          <w:numId w:val="1"/>
+        </w:numPr>
+      </w:pPr>
+      <w:r>
+        <w:t>Spécificité en CSS</w:t>
+      </w:r>
+    </w:p>
+    <w:p>
+      <w:pPr>
+        <w:pStyle w:val="Paragraphedeliste"/>
+        <w:numPr>
+          <w:ilvl w:val="1"/>
+          <w:numId w:val="1"/>
+        </w:numPr>
+      </w:pPr>
+      <w:r>
+        <w:t>Etude et découpe de la maquette (ça va je connais mon code)</w:t>
+      </w:r>
+    </w:p>
+    <w:p>
+      <w:pPr>
+        <w:pStyle w:val="Paragraphedeliste"/>
+        <w:numPr>
+          <w:ilvl w:val="1"/>
+          <w:numId w:val="1"/>
+        </w:numPr>
+      </w:pPr>
+      <w:r>
+        <w:t xml:space="preserve">L’importance de séparer le HTML et le CSS (pour plus de </w:t>
+      </w:r>
+      <w:proofErr w:type="spellStart"/>
+      <w:r>
+        <w:t>clareté</w:t>
+      </w:r>
+      <w:proofErr w:type="spellEnd"/>
+      <w:r>
+        <w:t xml:space="preserve"> et bien géré les priorités)</w:t>
       </w:r>
       <w:bookmarkStart w:id="0" w:name="_GoBack"/>
       <w:bookmarkEnd w:id="0"/>
-      <w:r>
-        <w:t>px.</w:t>
+    </w:p>
+    <w:p>
+      <w:pPr>
+        <w:pStyle w:val="Paragraphedeliste"/>
+        <w:numPr>
+          <w:ilvl w:val="0"/>
+          <w:numId w:val="1"/>
+        </w:numPr>
+      </w:pPr>
+      <w:r>
+        <w:t>Débriefing</w:t>
       </w:r>
     </w:p>
     <w:p>
@@ -114,199 +343,1414 @@
         </w:numPr>
       </w:pPr>
       <w:r>
-        <w:t xml:space="preserve">Montrer le code sur VSCODE : highlight sur la partie responsive, le dossier avec les fichiers </w:t>
+        <w:t xml:space="preserve">DEMANDER CONTACTS ETC SUR METZ ET </w:t>
+      </w:r>
+      <w:r>
+        <w:t>Luxembourg</w:t>
+      </w:r>
+    </w:p>
+    <w:p/>
+    <w:p>
+      <w:pPr>
+        <w:rPr>
+          <w:rFonts w:ascii="Times New Roman" w:eastAsia="Times New Roman" w:hAnsi="Times New Roman" w:cs="Times New Roman"/>
+          <w:b/>
+          <w:bCs/>
+          <w:sz w:val="27"/>
+          <w:szCs w:val="27"/>
+        </w:rPr>
+      </w:pPr>
+    </w:p>
+    <w:p>
+      <w:pPr>
+        <w:rPr>
+          <w:rFonts w:ascii="Times New Roman" w:eastAsia="Times New Roman" w:hAnsi="Times New Roman" w:cs="Times New Roman"/>
+          <w:b/>
+          <w:bCs/>
+          <w:sz w:val="27"/>
+          <w:szCs w:val="27"/>
+        </w:rPr>
+      </w:pPr>
+    </w:p>
+    <w:p>
+      <w:r>
+        <w:rPr>
+          <w:rFonts w:ascii="Times New Roman" w:eastAsia="Times New Roman" w:hAnsi="Times New Roman" w:cs="Times New Roman"/>
+          <w:b/>
+          <w:bCs/>
+          <w:sz w:val="27"/>
+          <w:szCs w:val="27"/>
+        </w:rPr>
+        <w:t>1. Le Web sémantique</w:t>
+      </w:r>
+    </w:p>
+    <w:p>
+      <w:pPr>
+        <w:numPr>
+          <w:ilvl w:val="0"/>
+          <w:numId w:val="2"/>
+        </w:numPr>
+        <w:spacing w:before="100" w:beforeAutospacing="1" w:after="100" w:afterAutospacing="1" w:line="240" w:lineRule="auto"/>
+        <w:rPr>
+          <w:rFonts w:ascii="Times New Roman" w:eastAsia="Times New Roman" w:hAnsi="Times New Roman" w:cs="Times New Roman"/>
+          <w:sz w:val="24"/>
+          <w:szCs w:val="24"/>
+        </w:rPr>
+      </w:pPr>
+      <w:r>
+        <w:rPr>
+          <w:rFonts w:ascii="Times New Roman" w:eastAsia="Times New Roman" w:hAnsi="Times New Roman" w:cs="Times New Roman"/>
+          <w:b/>
+          <w:bCs/>
+          <w:sz w:val="24"/>
+          <w:szCs w:val="24"/>
+        </w:rPr>
+        <w:t>Définition</w:t>
+      </w:r>
+      <w:r>
+        <w:rPr>
+          <w:rFonts w:ascii="Times New Roman" w:eastAsia="Times New Roman" w:hAnsi="Times New Roman" w:cs="Times New Roman"/>
+          <w:sz w:val="24"/>
+          <w:szCs w:val="24"/>
+        </w:rPr>
+        <w:t xml:space="preserve"> : Le web sémantique structure les données pour qu'elles soient compréhensibles par les machines (ex : moteurs de recherche). Cela améliore l'accessibilité et l'indexation.</w:t>
+      </w:r>
+    </w:p>
+    <w:p>
+      <w:pPr>
+        <w:numPr>
+          <w:ilvl w:val="0"/>
+          <w:numId w:val="2"/>
+        </w:numPr>
+        <w:spacing w:before="100" w:beforeAutospacing="1" w:after="100" w:afterAutospacing="1" w:line="240" w:lineRule="auto"/>
+        <w:rPr>
+          <w:rFonts w:ascii="Times New Roman" w:eastAsia="Times New Roman" w:hAnsi="Times New Roman" w:cs="Times New Roman"/>
+          <w:sz w:val="24"/>
+          <w:szCs w:val="24"/>
+        </w:rPr>
+      </w:pPr>
+      <w:r>
+        <w:rPr>
+          <w:rFonts w:ascii="Times New Roman" w:eastAsia="Times New Roman" w:hAnsi="Times New Roman" w:cs="Times New Roman"/>
+          <w:b/>
+          <w:bCs/>
+          <w:sz w:val="24"/>
+          <w:szCs w:val="24"/>
+        </w:rPr>
+        <w:t>Pourquoi utiliser les balises sémantiques ?</w:t>
+      </w:r>
+    </w:p>
+    <w:p>
+      <w:pPr>
+        <w:numPr>
+          <w:ilvl w:val="1"/>
+          <w:numId w:val="2"/>
+        </w:numPr>
+        <w:spacing w:before="100" w:beforeAutospacing="1" w:after="100" w:afterAutospacing="1" w:line="240" w:lineRule="auto"/>
+        <w:rPr>
+          <w:rFonts w:ascii="Times New Roman" w:eastAsia="Times New Roman" w:hAnsi="Times New Roman" w:cs="Times New Roman"/>
+          <w:sz w:val="24"/>
+          <w:szCs w:val="24"/>
+        </w:rPr>
+      </w:pPr>
+      <w:r>
+        <w:rPr>
+          <w:rFonts w:ascii="Times New Roman" w:eastAsia="Times New Roman" w:hAnsi="Times New Roman" w:cs="Times New Roman"/>
+          <w:sz w:val="24"/>
+          <w:szCs w:val="24"/>
+        </w:rPr>
+        <w:t>Renforce l'accessibilité pour les lecteurs d'écran.</w:t>
+      </w:r>
+    </w:p>
+    <w:p>
+      <w:pPr>
+        <w:numPr>
+          <w:ilvl w:val="1"/>
+          <w:numId w:val="2"/>
+        </w:numPr>
+        <w:spacing w:before="100" w:beforeAutospacing="1" w:after="100" w:afterAutospacing="1" w:line="240" w:lineRule="auto"/>
+        <w:rPr>
+          <w:rFonts w:ascii="Times New Roman" w:eastAsia="Times New Roman" w:hAnsi="Times New Roman" w:cs="Times New Roman"/>
+          <w:sz w:val="24"/>
+          <w:szCs w:val="24"/>
+        </w:rPr>
+      </w:pPr>
+      <w:r>
+        <w:rPr>
+          <w:rFonts w:ascii="Times New Roman" w:eastAsia="Times New Roman" w:hAnsi="Times New Roman" w:cs="Times New Roman"/>
+          <w:sz w:val="24"/>
+          <w:szCs w:val="24"/>
+        </w:rPr>
+        <w:t>Facilite le référencement naturel (SEO).</w:t>
+      </w:r>
+    </w:p>
+    <w:p>
+      <w:pPr>
+        <w:numPr>
+          <w:ilvl w:val="1"/>
+          <w:numId w:val="2"/>
+        </w:numPr>
+        <w:spacing w:before="100" w:beforeAutospacing="1" w:after="100" w:afterAutospacing="1" w:line="240" w:lineRule="auto"/>
+        <w:rPr>
+          <w:rFonts w:ascii="Times New Roman" w:eastAsia="Times New Roman" w:hAnsi="Times New Roman" w:cs="Times New Roman"/>
+          <w:sz w:val="24"/>
+          <w:szCs w:val="24"/>
+        </w:rPr>
+      </w:pPr>
+      <w:r>
+        <w:rPr>
+          <w:rFonts w:ascii="Times New Roman" w:eastAsia="Times New Roman" w:hAnsi="Times New Roman" w:cs="Times New Roman"/>
+          <w:sz w:val="24"/>
+          <w:szCs w:val="24"/>
+        </w:rPr>
+        <w:t xml:space="preserve">Rend le code plus clair et maintenable (ex : </w:t>
+      </w:r>
+      <w:r>
+        <w:rPr>
+          <w:rFonts w:ascii="Courier New" w:eastAsia="Times New Roman" w:hAnsi="Courier New" w:cs="Courier New"/>
+          <w:sz w:val="20"/>
+          <w:szCs w:val="20"/>
+        </w:rPr>
+        <w:t>&lt;article&gt;</w:t>
+      </w:r>
+      <w:r>
+        <w:rPr>
+          <w:rFonts w:ascii="Times New Roman" w:eastAsia="Times New Roman" w:hAnsi="Times New Roman" w:cs="Times New Roman"/>
+          <w:sz w:val="24"/>
+          <w:szCs w:val="24"/>
+        </w:rPr>
+        <w:t xml:space="preserve">, </w:t>
+      </w:r>
+      <w:r>
+        <w:rPr>
+          <w:rFonts w:ascii="Courier New" w:eastAsia="Times New Roman" w:hAnsi="Courier New" w:cs="Courier New"/>
+          <w:sz w:val="20"/>
+          <w:szCs w:val="20"/>
+        </w:rPr>
+        <w:t>&lt;section&gt;</w:t>
+      </w:r>
+      <w:r>
+        <w:rPr>
+          <w:rFonts w:ascii="Times New Roman" w:eastAsia="Times New Roman" w:hAnsi="Times New Roman" w:cs="Times New Roman"/>
+          <w:sz w:val="24"/>
+          <w:szCs w:val="24"/>
+        </w:rPr>
+        <w:t xml:space="preserve">, </w:t>
+      </w:r>
+      <w:r>
+        <w:rPr>
+          <w:rFonts w:ascii="Courier New" w:eastAsia="Times New Roman" w:hAnsi="Courier New" w:cs="Courier New"/>
+          <w:sz w:val="20"/>
+          <w:szCs w:val="20"/>
+        </w:rPr>
+        <w:t>&lt;header&gt;</w:t>
+      </w:r>
+      <w:r>
+        <w:rPr>
+          <w:rFonts w:ascii="Times New Roman" w:eastAsia="Times New Roman" w:hAnsi="Times New Roman" w:cs="Times New Roman"/>
+          <w:sz w:val="24"/>
+          <w:szCs w:val="24"/>
+        </w:rPr>
+        <w:t>).</w:t>
+      </w:r>
+    </w:p>
+    <w:p>
+      <w:pPr>
+        <w:spacing w:after="0" w:line="240" w:lineRule="auto"/>
+        <w:rPr>
+          <w:rFonts w:ascii="Times New Roman" w:eastAsia="Times New Roman" w:hAnsi="Times New Roman" w:cs="Times New Roman"/>
+          <w:sz w:val="24"/>
+          <w:szCs w:val="24"/>
+        </w:rPr>
+      </w:pPr>
+      <w:r>
+        <w:rPr>
+          <w:rFonts w:ascii="Times New Roman" w:eastAsia="Times New Roman" w:hAnsi="Times New Roman" w:cs="Times New Roman"/>
+          <w:sz w:val="24"/>
+          <w:szCs w:val="24"/>
+        </w:rPr>
+        <w:pict w14:anchorId="72479324">
+          <v:rect id="_x0000_i1025" style="width:0;height:1.5pt" o:hralign="center" o:hrstd="t" o:hr="t" fillcolor="#a0a0a0" stroked="f"/>
+        </w:pict>
+      </w:r>
+    </w:p>
+    <w:p>
+      <w:pPr>
+        <w:spacing w:before="100" w:beforeAutospacing="1" w:after="100" w:afterAutospacing="1" w:line="240" w:lineRule="auto"/>
+        <w:outlineLvl w:val="2"/>
+        <w:rPr>
+          <w:rFonts w:ascii="Times New Roman" w:eastAsia="Times New Roman" w:hAnsi="Times New Roman" w:cs="Times New Roman"/>
+          <w:b/>
+          <w:bCs/>
+          <w:sz w:val="27"/>
+          <w:szCs w:val="27"/>
+        </w:rPr>
+      </w:pPr>
+      <w:r>
+        <w:rPr>
+          <w:rFonts w:ascii="Times New Roman" w:eastAsia="Times New Roman" w:hAnsi="Times New Roman" w:cs="Times New Roman"/>
+          <w:b/>
+          <w:bCs/>
+          <w:sz w:val="27"/>
+          <w:szCs w:val="27"/>
+        </w:rPr>
+        <w:t>2. L’importance de passer son code aux validateurs</w:t>
+      </w:r>
+    </w:p>
+    <w:p>
+      <w:pPr>
+        <w:numPr>
+          <w:ilvl w:val="0"/>
+          <w:numId w:val="3"/>
+        </w:numPr>
+        <w:spacing w:before="100" w:beforeAutospacing="1" w:after="100" w:afterAutospacing="1" w:line="240" w:lineRule="auto"/>
+        <w:rPr>
+          <w:rFonts w:ascii="Times New Roman" w:eastAsia="Times New Roman" w:hAnsi="Times New Roman" w:cs="Times New Roman"/>
+          <w:sz w:val="24"/>
+          <w:szCs w:val="24"/>
+        </w:rPr>
+      </w:pPr>
+      <w:r>
+        <w:rPr>
+          <w:rFonts w:ascii="Times New Roman" w:eastAsia="Times New Roman" w:hAnsi="Times New Roman" w:cs="Times New Roman"/>
+          <w:b/>
+          <w:bCs/>
+          <w:sz w:val="24"/>
+          <w:szCs w:val="24"/>
+        </w:rPr>
+        <w:t>Qu’est-ce qu’un validateur ?</w:t>
+      </w:r>
+    </w:p>
+    <w:p>
+      <w:pPr>
+        <w:numPr>
+          <w:ilvl w:val="1"/>
+          <w:numId w:val="3"/>
+        </w:numPr>
+        <w:spacing w:before="100" w:beforeAutospacing="1" w:after="100" w:afterAutospacing="1" w:line="240" w:lineRule="auto"/>
+        <w:rPr>
+          <w:rFonts w:ascii="Times New Roman" w:eastAsia="Times New Roman" w:hAnsi="Times New Roman" w:cs="Times New Roman"/>
+          <w:sz w:val="24"/>
+          <w:szCs w:val="24"/>
+        </w:rPr>
+      </w:pPr>
+      <w:r>
+        <w:rPr>
+          <w:rFonts w:ascii="Times New Roman" w:eastAsia="Times New Roman" w:hAnsi="Times New Roman" w:cs="Times New Roman"/>
+          <w:sz w:val="24"/>
+          <w:szCs w:val="24"/>
+        </w:rPr>
+        <w:t xml:space="preserve">Outils comme </w:t>
+      </w:r>
+      <w:hyperlink r:id="rId5" w:tgtFrame="_new" w:history="1">
+        <w:r>
+          <w:rPr>
+            <w:rFonts w:ascii="Times New Roman" w:eastAsia="Times New Roman" w:hAnsi="Times New Roman" w:cs="Times New Roman"/>
+            <w:color w:val="0000FF"/>
+            <w:sz w:val="24"/>
+            <w:szCs w:val="24"/>
+            <w:u w:val="single"/>
+          </w:rPr>
+          <w:t xml:space="preserve">W3C </w:t>
+        </w:r>
+        <w:proofErr w:type="spellStart"/>
+        <w:r>
+          <w:rPr>
+            <w:rFonts w:ascii="Times New Roman" w:eastAsia="Times New Roman" w:hAnsi="Times New Roman" w:cs="Times New Roman"/>
+            <w:color w:val="0000FF"/>
+            <w:sz w:val="24"/>
+            <w:szCs w:val="24"/>
+            <w:u w:val="single"/>
+          </w:rPr>
+          <w:t>Validator</w:t>
+        </w:r>
+        <w:proofErr w:type="spellEnd"/>
+      </w:hyperlink>
+      <w:r>
+        <w:rPr>
+          <w:rFonts w:ascii="Times New Roman" w:eastAsia="Times New Roman" w:hAnsi="Times New Roman" w:cs="Times New Roman"/>
+          <w:sz w:val="24"/>
+          <w:szCs w:val="24"/>
+        </w:rPr>
+        <w:t xml:space="preserve"> pour le HTML/CSS.</w:t>
+      </w:r>
+    </w:p>
+    <w:p>
+      <w:pPr>
+        <w:numPr>
+          <w:ilvl w:val="0"/>
+          <w:numId w:val="3"/>
+        </w:numPr>
+        <w:spacing w:before="100" w:beforeAutospacing="1" w:after="100" w:afterAutospacing="1" w:line="240" w:lineRule="auto"/>
+        <w:rPr>
+          <w:rFonts w:ascii="Times New Roman" w:eastAsia="Times New Roman" w:hAnsi="Times New Roman" w:cs="Times New Roman"/>
+          <w:sz w:val="24"/>
+          <w:szCs w:val="24"/>
+        </w:rPr>
+      </w:pPr>
+      <w:r>
+        <w:rPr>
+          <w:rFonts w:ascii="Times New Roman" w:eastAsia="Times New Roman" w:hAnsi="Times New Roman" w:cs="Times New Roman"/>
+          <w:b/>
+          <w:bCs/>
+          <w:sz w:val="24"/>
+          <w:szCs w:val="24"/>
+        </w:rPr>
+        <w:t>Pourquoi ?</w:t>
+      </w:r>
+    </w:p>
+    <w:p>
+      <w:pPr>
+        <w:numPr>
+          <w:ilvl w:val="1"/>
+          <w:numId w:val="3"/>
+        </w:numPr>
+        <w:spacing w:before="100" w:beforeAutospacing="1" w:after="100" w:afterAutospacing="1" w:line="240" w:lineRule="auto"/>
+        <w:rPr>
+          <w:rFonts w:ascii="Times New Roman" w:eastAsia="Times New Roman" w:hAnsi="Times New Roman" w:cs="Times New Roman"/>
+          <w:sz w:val="24"/>
+          <w:szCs w:val="24"/>
+        </w:rPr>
+      </w:pPr>
+      <w:r>
+        <w:rPr>
+          <w:rFonts w:ascii="Times New Roman" w:eastAsia="Times New Roman" w:hAnsi="Times New Roman" w:cs="Times New Roman"/>
+          <w:sz w:val="24"/>
+          <w:szCs w:val="24"/>
+        </w:rPr>
+        <w:t>Détecter les erreurs de syntaxe ou d'accessibilité.</w:t>
+      </w:r>
+    </w:p>
+    <w:p>
+      <w:pPr>
+        <w:numPr>
+          <w:ilvl w:val="1"/>
+          <w:numId w:val="3"/>
+        </w:numPr>
+        <w:spacing w:before="100" w:beforeAutospacing="1" w:after="100" w:afterAutospacing="1" w:line="240" w:lineRule="auto"/>
+        <w:rPr>
+          <w:rFonts w:ascii="Times New Roman" w:eastAsia="Times New Roman" w:hAnsi="Times New Roman" w:cs="Times New Roman"/>
+          <w:sz w:val="24"/>
+          <w:szCs w:val="24"/>
+        </w:rPr>
+      </w:pPr>
+      <w:r>
+        <w:rPr>
+          <w:rFonts w:ascii="Times New Roman" w:eastAsia="Times New Roman" w:hAnsi="Times New Roman" w:cs="Times New Roman"/>
+          <w:sz w:val="24"/>
+          <w:szCs w:val="24"/>
+        </w:rPr>
+        <w:t>Assurer la compatibilité multi-navigateurs.</w:t>
+      </w:r>
+    </w:p>
+    <w:p>
+      <w:pPr>
+        <w:numPr>
+          <w:ilvl w:val="1"/>
+          <w:numId w:val="3"/>
+        </w:numPr>
+        <w:spacing w:before="100" w:beforeAutospacing="1" w:after="100" w:afterAutospacing="1" w:line="240" w:lineRule="auto"/>
+        <w:rPr>
+          <w:rFonts w:ascii="Times New Roman" w:eastAsia="Times New Roman" w:hAnsi="Times New Roman" w:cs="Times New Roman"/>
+          <w:sz w:val="24"/>
+          <w:szCs w:val="24"/>
+        </w:rPr>
+      </w:pPr>
+      <w:r>
+        <w:rPr>
+          <w:rFonts w:ascii="Times New Roman" w:eastAsia="Times New Roman" w:hAnsi="Times New Roman" w:cs="Times New Roman"/>
+          <w:sz w:val="24"/>
+          <w:szCs w:val="24"/>
+        </w:rPr>
+        <w:lastRenderedPageBreak/>
+        <w:t>Produire un code propre, pérenne et conforme aux standards.</w:t>
+      </w:r>
+    </w:p>
+    <w:p>
+      <w:pPr>
+        <w:spacing w:after="0" w:line="240" w:lineRule="auto"/>
+        <w:rPr>
+          <w:rFonts w:ascii="Times New Roman" w:eastAsia="Times New Roman" w:hAnsi="Times New Roman" w:cs="Times New Roman"/>
+          <w:sz w:val="24"/>
+          <w:szCs w:val="24"/>
+        </w:rPr>
+      </w:pPr>
+      <w:r>
+        <w:rPr>
+          <w:rFonts w:ascii="Times New Roman" w:eastAsia="Times New Roman" w:hAnsi="Times New Roman" w:cs="Times New Roman"/>
+          <w:sz w:val="24"/>
+          <w:szCs w:val="24"/>
+        </w:rPr>
+        <w:pict w14:anchorId="3EE4B79A">
+          <v:rect id="_x0000_i1026" style="width:0;height:1.5pt" o:hralign="center" o:hrstd="t" o:hr="t" fillcolor="#a0a0a0" stroked="f"/>
+        </w:pict>
+      </w:r>
+    </w:p>
+    <w:p>
+      <w:pPr>
+        <w:spacing w:before="100" w:beforeAutospacing="1" w:after="100" w:afterAutospacing="1" w:line="240" w:lineRule="auto"/>
+        <w:outlineLvl w:val="2"/>
+        <w:rPr>
+          <w:rFonts w:ascii="Times New Roman" w:eastAsia="Times New Roman" w:hAnsi="Times New Roman" w:cs="Times New Roman"/>
+          <w:b/>
+          <w:bCs/>
+          <w:sz w:val="27"/>
+          <w:szCs w:val="27"/>
+        </w:rPr>
+      </w:pPr>
+      <w:r>
+        <w:rPr>
+          <w:rFonts w:ascii="Times New Roman" w:eastAsia="Times New Roman" w:hAnsi="Times New Roman" w:cs="Times New Roman"/>
+          <w:b/>
+          <w:bCs/>
+          <w:sz w:val="27"/>
+          <w:szCs w:val="27"/>
+        </w:rPr>
+        <w:t>3. Le fonctionnement de l'IDE (Visual Studio Code)</w:t>
+      </w:r>
+    </w:p>
+    <w:p>
+      <w:pPr>
+        <w:numPr>
+          <w:ilvl w:val="0"/>
+          <w:numId w:val="4"/>
+        </w:numPr>
+        <w:spacing w:before="100" w:beforeAutospacing="1" w:after="100" w:afterAutospacing="1" w:line="240" w:lineRule="auto"/>
+        <w:rPr>
+          <w:rFonts w:ascii="Times New Roman" w:eastAsia="Times New Roman" w:hAnsi="Times New Roman" w:cs="Times New Roman"/>
+          <w:sz w:val="24"/>
+          <w:szCs w:val="24"/>
+        </w:rPr>
+      </w:pPr>
+      <w:r>
+        <w:rPr>
+          <w:rFonts w:ascii="Times New Roman" w:eastAsia="Times New Roman" w:hAnsi="Times New Roman" w:cs="Times New Roman"/>
+          <w:b/>
+          <w:bCs/>
+          <w:sz w:val="24"/>
+          <w:szCs w:val="24"/>
+        </w:rPr>
+        <w:t>Pourquoi choisir VS Code ?</w:t>
+      </w:r>
+    </w:p>
+    <w:p>
+      <w:pPr>
+        <w:numPr>
+          <w:ilvl w:val="1"/>
+          <w:numId w:val="4"/>
+        </w:numPr>
+        <w:spacing w:before="100" w:beforeAutospacing="1" w:after="100" w:afterAutospacing="1" w:line="240" w:lineRule="auto"/>
+        <w:rPr>
+          <w:rFonts w:ascii="Times New Roman" w:eastAsia="Times New Roman" w:hAnsi="Times New Roman" w:cs="Times New Roman"/>
+          <w:sz w:val="24"/>
+          <w:szCs w:val="24"/>
+        </w:rPr>
+      </w:pPr>
+      <w:r>
+        <w:rPr>
+          <w:rFonts w:ascii="Times New Roman" w:eastAsia="Times New Roman" w:hAnsi="Times New Roman" w:cs="Times New Roman"/>
+          <w:sz w:val="24"/>
+          <w:szCs w:val="24"/>
+        </w:rPr>
+        <w:t>Léger, rapide, personnalisable (extensions, thèmes).</w:t>
+      </w:r>
+    </w:p>
+    <w:p>
+      <w:pPr>
+        <w:numPr>
+          <w:ilvl w:val="0"/>
+          <w:numId w:val="4"/>
+        </w:numPr>
+        <w:spacing w:before="100" w:beforeAutospacing="1" w:after="100" w:afterAutospacing="1" w:line="240" w:lineRule="auto"/>
+        <w:rPr>
+          <w:rFonts w:ascii="Times New Roman" w:eastAsia="Times New Roman" w:hAnsi="Times New Roman" w:cs="Times New Roman"/>
+          <w:sz w:val="24"/>
+          <w:szCs w:val="24"/>
+        </w:rPr>
+      </w:pPr>
+      <w:r>
+        <w:rPr>
+          <w:rFonts w:ascii="Times New Roman" w:eastAsia="Times New Roman" w:hAnsi="Times New Roman" w:cs="Times New Roman"/>
+          <w:b/>
+          <w:bCs/>
+          <w:sz w:val="24"/>
+          <w:szCs w:val="24"/>
+        </w:rPr>
+        <w:t>Fonctionnalités importantes pour un développeur web</w:t>
+      </w:r>
+      <w:r>
+        <w:rPr>
+          <w:rFonts w:ascii="Times New Roman" w:eastAsia="Times New Roman" w:hAnsi="Times New Roman" w:cs="Times New Roman"/>
+          <w:sz w:val="24"/>
+          <w:szCs w:val="24"/>
+        </w:rPr>
+        <w:t xml:space="preserve"> :</w:t>
+      </w:r>
+    </w:p>
+    <w:p>
+      <w:pPr>
+        <w:numPr>
+          <w:ilvl w:val="1"/>
+          <w:numId w:val="4"/>
+        </w:numPr>
+        <w:spacing w:before="100" w:beforeAutospacing="1" w:after="100" w:afterAutospacing="1" w:line="240" w:lineRule="auto"/>
+        <w:rPr>
+          <w:rFonts w:ascii="Times New Roman" w:eastAsia="Times New Roman" w:hAnsi="Times New Roman" w:cs="Times New Roman"/>
+          <w:sz w:val="24"/>
+          <w:szCs w:val="24"/>
+        </w:rPr>
+      </w:pPr>
+      <w:r>
+        <w:rPr>
+          <w:rFonts w:ascii="Times New Roman" w:eastAsia="Times New Roman" w:hAnsi="Times New Roman" w:cs="Times New Roman"/>
+          <w:sz w:val="24"/>
+          <w:szCs w:val="24"/>
+        </w:rPr>
+        <w:t>Coloration syntaxique pour HTML/CSS.</w:t>
+      </w:r>
+    </w:p>
+    <w:p>
+      <w:pPr>
+        <w:numPr>
+          <w:ilvl w:val="1"/>
+          <w:numId w:val="4"/>
+        </w:numPr>
+        <w:spacing w:before="100" w:beforeAutospacing="1" w:after="100" w:afterAutospacing="1" w:line="240" w:lineRule="auto"/>
+        <w:rPr>
+          <w:rFonts w:ascii="Times New Roman" w:eastAsia="Times New Roman" w:hAnsi="Times New Roman" w:cs="Times New Roman"/>
+          <w:sz w:val="24"/>
+          <w:szCs w:val="24"/>
+        </w:rPr>
+      </w:pPr>
+      <w:r>
+        <w:rPr>
+          <w:rFonts w:ascii="Times New Roman" w:eastAsia="Times New Roman" w:hAnsi="Times New Roman" w:cs="Times New Roman"/>
+          <w:sz w:val="24"/>
+          <w:szCs w:val="24"/>
+        </w:rPr>
+        <w:t xml:space="preserve">Extensions comme </w:t>
       </w:r>
       <w:proofErr w:type="spellStart"/>
       <w:r>
-        <w:t>css</w:t>
+        <w:rPr>
+          <w:rFonts w:ascii="Times New Roman" w:eastAsia="Times New Roman" w:hAnsi="Times New Roman" w:cs="Times New Roman"/>
+          <w:sz w:val="24"/>
+          <w:szCs w:val="24"/>
+        </w:rPr>
+        <w:t>Prettier</w:t>
       </w:r>
       <w:proofErr w:type="spellEnd"/>
       <w:r>
-        <w:t xml:space="preserve"> appeler dans global, les filtres et le </w:t>
+        <w:rPr>
+          <w:rFonts w:ascii="Times New Roman" w:eastAsia="Times New Roman" w:hAnsi="Times New Roman" w:cs="Times New Roman"/>
+          <w:sz w:val="24"/>
+          <w:szCs w:val="24"/>
+        </w:rPr>
+        <w:t xml:space="preserve"> (formatage automatique) ou Live Server (prévisualisation).</w:t>
+      </w:r>
+    </w:p>
+    <w:p>
+      <w:pPr>
+        <w:numPr>
+          <w:ilvl w:val="1"/>
+          <w:numId w:val="4"/>
+        </w:numPr>
+        <w:spacing w:before="100" w:beforeAutospacing="1" w:after="100" w:afterAutospacing="1" w:line="240" w:lineRule="auto"/>
+        <w:rPr>
+          <w:rFonts w:ascii="Times New Roman" w:eastAsia="Times New Roman" w:hAnsi="Times New Roman" w:cs="Times New Roman"/>
+          <w:sz w:val="24"/>
+          <w:szCs w:val="24"/>
+        </w:rPr>
+      </w:pPr>
+      <w:r>
+        <w:rPr>
+          <w:rFonts w:ascii="Times New Roman" w:eastAsia="Times New Roman" w:hAnsi="Times New Roman" w:cs="Times New Roman"/>
+          <w:sz w:val="24"/>
+          <w:szCs w:val="24"/>
+        </w:rPr>
+        <w:t>Terminal intégré pour lancer des commandes (</w:t>
       </w:r>
       <w:proofErr w:type="spellStart"/>
       <w:r>
+        <w:rPr>
+          <w:rFonts w:ascii="Times New Roman" w:eastAsia="Times New Roman" w:hAnsi="Times New Roman" w:cs="Times New Roman"/>
+          <w:sz w:val="24"/>
+          <w:szCs w:val="24"/>
+        </w:rPr>
+        <w:t>Sass</w:t>
+      </w:r>
+      <w:proofErr w:type="spellEnd"/>
+      <w:r>
+        <w:rPr>
+          <w:rFonts w:ascii="Times New Roman" w:eastAsia="Times New Roman" w:hAnsi="Times New Roman" w:cs="Times New Roman"/>
+          <w:sz w:val="24"/>
+          <w:szCs w:val="24"/>
+        </w:rPr>
+        <w:t>, Git, etc.).</w:t>
+      </w:r>
+    </w:p>
+    <w:p>
+      <w:pPr>
+        <w:spacing w:after="0" w:line="240" w:lineRule="auto"/>
+        <w:rPr>
+          <w:rFonts w:ascii="Times New Roman" w:eastAsia="Times New Roman" w:hAnsi="Times New Roman" w:cs="Times New Roman"/>
+          <w:sz w:val="24"/>
+          <w:szCs w:val="24"/>
+        </w:rPr>
+      </w:pPr>
+      <w:r>
+        <w:rPr>
+          <w:rFonts w:ascii="Times New Roman" w:eastAsia="Times New Roman" w:hAnsi="Times New Roman" w:cs="Times New Roman"/>
+          <w:sz w:val="24"/>
+          <w:szCs w:val="24"/>
+        </w:rPr>
+        <w:pict w14:anchorId="67645B98">
+          <v:rect id="_x0000_i1027" style="width:0;height:1.5pt" o:hralign="center" o:hrstd="t" o:hr="t" fillcolor="#a0a0a0" stroked="f"/>
+        </w:pict>
+      </w:r>
+    </w:p>
+    <w:p>
+      <w:pPr>
+        <w:spacing w:before="100" w:beforeAutospacing="1" w:after="100" w:afterAutospacing="1" w:line="240" w:lineRule="auto"/>
+        <w:outlineLvl w:val="2"/>
+        <w:rPr>
+          <w:rFonts w:ascii="Times New Roman" w:eastAsia="Times New Roman" w:hAnsi="Times New Roman" w:cs="Times New Roman"/>
+          <w:b/>
+          <w:bCs/>
+          <w:sz w:val="27"/>
+          <w:szCs w:val="27"/>
+        </w:rPr>
+      </w:pPr>
+      <w:r>
+        <w:rPr>
+          <w:rFonts w:ascii="Times New Roman" w:eastAsia="Times New Roman" w:hAnsi="Times New Roman" w:cs="Times New Roman"/>
+          <w:b/>
+          <w:bCs/>
+          <w:sz w:val="27"/>
+          <w:szCs w:val="27"/>
+        </w:rPr>
+        <w:t>4. La spécificité en CSS</w:t>
+      </w:r>
+    </w:p>
+    <w:p>
+      <w:pPr>
+        <w:numPr>
+          <w:ilvl w:val="0"/>
+          <w:numId w:val="5"/>
+        </w:numPr>
+        <w:spacing w:before="100" w:beforeAutospacing="1" w:after="100" w:afterAutospacing="1" w:line="240" w:lineRule="auto"/>
+        <w:rPr>
+          <w:rFonts w:ascii="Times New Roman" w:eastAsia="Times New Roman" w:hAnsi="Times New Roman" w:cs="Times New Roman"/>
+          <w:sz w:val="24"/>
+          <w:szCs w:val="24"/>
+        </w:rPr>
+      </w:pPr>
+      <w:r>
+        <w:rPr>
+          <w:rFonts w:ascii="Times New Roman" w:eastAsia="Times New Roman" w:hAnsi="Times New Roman" w:cs="Times New Roman"/>
+          <w:b/>
+          <w:bCs/>
+          <w:sz w:val="24"/>
+          <w:szCs w:val="24"/>
+        </w:rPr>
+        <w:t>Définition</w:t>
+      </w:r>
+      <w:r>
+        <w:rPr>
+          <w:rFonts w:ascii="Times New Roman" w:eastAsia="Times New Roman" w:hAnsi="Times New Roman" w:cs="Times New Roman"/>
+          <w:sz w:val="24"/>
+          <w:szCs w:val="24"/>
+        </w:rPr>
+        <w:t xml:space="preserve"> : La spécificité détermine quelle règle CSS s'applique lorsqu'il y a des conflits.</w:t>
+      </w:r>
+    </w:p>
+    <w:p>
+      <w:pPr>
+        <w:numPr>
+          <w:ilvl w:val="0"/>
+          <w:numId w:val="5"/>
+        </w:numPr>
+        <w:spacing w:before="100" w:beforeAutospacing="1" w:after="100" w:afterAutospacing="1" w:line="240" w:lineRule="auto"/>
+        <w:rPr>
+          <w:rFonts w:ascii="Times New Roman" w:eastAsia="Times New Roman" w:hAnsi="Times New Roman" w:cs="Times New Roman"/>
+          <w:sz w:val="24"/>
+          <w:szCs w:val="24"/>
+        </w:rPr>
+      </w:pPr>
+      <w:r>
+        <w:rPr>
+          <w:rFonts w:ascii="Times New Roman" w:eastAsia="Times New Roman" w:hAnsi="Times New Roman" w:cs="Times New Roman"/>
+          <w:b/>
+          <w:bCs/>
+          <w:sz w:val="24"/>
+          <w:szCs w:val="24"/>
+        </w:rPr>
+        <w:t>Ordre de priorité</w:t>
+      </w:r>
+      <w:r>
+        <w:rPr>
+          <w:rFonts w:ascii="Times New Roman" w:eastAsia="Times New Roman" w:hAnsi="Times New Roman" w:cs="Times New Roman"/>
+          <w:sz w:val="24"/>
+          <w:szCs w:val="24"/>
+        </w:rPr>
+        <w:t xml:space="preserve"> :</w:t>
+      </w:r>
+    </w:p>
+    <w:p>
+      <w:pPr>
+        <w:numPr>
+          <w:ilvl w:val="1"/>
+          <w:numId w:val="5"/>
+        </w:numPr>
+        <w:spacing w:before="100" w:beforeAutospacing="1" w:after="100" w:afterAutospacing="1" w:line="240" w:lineRule="auto"/>
+        <w:rPr>
+          <w:rFonts w:ascii="Times New Roman" w:eastAsia="Times New Roman" w:hAnsi="Times New Roman" w:cs="Times New Roman"/>
+          <w:sz w:val="24"/>
+          <w:szCs w:val="24"/>
+        </w:rPr>
+      </w:pPr>
+      <w:proofErr w:type="spellStart"/>
+      <w:r>
+        <w:rPr>
+          <w:rFonts w:ascii="Times New Roman" w:eastAsia="Times New Roman" w:hAnsi="Times New Roman" w:cs="Times New Roman"/>
+          <w:sz w:val="24"/>
+          <w:szCs w:val="24"/>
+        </w:rPr>
+        <w:t>Inline</w:t>
+      </w:r>
+      <w:proofErr w:type="spellEnd"/>
+      <w:r>
+        <w:rPr>
+          <w:rFonts w:ascii="Times New Roman" w:eastAsia="Times New Roman" w:hAnsi="Times New Roman" w:cs="Times New Roman"/>
+          <w:sz w:val="24"/>
+          <w:szCs w:val="24"/>
+        </w:rPr>
+        <w:t xml:space="preserve"> styles (</w:t>
+      </w:r>
+      <w:r>
+        <w:rPr>
+          <w:rFonts w:ascii="Courier New" w:eastAsia="Times New Roman" w:hAnsi="Courier New" w:cs="Courier New"/>
+          <w:sz w:val="20"/>
+          <w:szCs w:val="20"/>
+        </w:rPr>
+        <w:t>style="..."</w:t>
+      </w:r>
+      <w:r>
+        <w:rPr>
+          <w:rFonts w:ascii="Times New Roman" w:eastAsia="Times New Roman" w:hAnsi="Times New Roman" w:cs="Times New Roman"/>
+          <w:sz w:val="24"/>
+          <w:szCs w:val="24"/>
+        </w:rPr>
+        <w:t>) &gt; ID (</w:t>
+      </w:r>
+      <w:r>
+        <w:rPr>
+          <w:rFonts w:ascii="Courier New" w:eastAsia="Times New Roman" w:hAnsi="Courier New" w:cs="Courier New"/>
+          <w:sz w:val="20"/>
+          <w:szCs w:val="20"/>
+        </w:rPr>
+        <w:t>#id</w:t>
+      </w:r>
+      <w:r>
+        <w:rPr>
+          <w:rFonts w:ascii="Times New Roman" w:eastAsia="Times New Roman" w:hAnsi="Times New Roman" w:cs="Times New Roman"/>
+          <w:sz w:val="24"/>
+          <w:szCs w:val="24"/>
+        </w:rPr>
+        <w:t>) &gt; Classes/Pseudos/Attributs (</w:t>
+      </w:r>
+      <w:r>
+        <w:rPr>
+          <w:rFonts w:ascii="Courier New" w:eastAsia="Times New Roman" w:hAnsi="Courier New" w:cs="Courier New"/>
+          <w:sz w:val="20"/>
+          <w:szCs w:val="20"/>
+        </w:rPr>
+        <w:t>.class</w:t>
+      </w:r>
+      <w:r>
+        <w:rPr>
+          <w:rFonts w:ascii="Times New Roman" w:eastAsia="Times New Roman" w:hAnsi="Times New Roman" w:cs="Times New Roman"/>
+          <w:sz w:val="24"/>
+          <w:szCs w:val="24"/>
+        </w:rPr>
+        <w:t>,</w:t>
+      </w:r>
+      <w:proofErr w:type="gramStart"/>
+      <w:r>
+        <w:rPr>
+          <w:rFonts w:ascii="Times New Roman" w:eastAsia="Times New Roman" w:hAnsi="Times New Roman" w:cs="Times New Roman"/>
+          <w:sz w:val="24"/>
+          <w:szCs w:val="24"/>
+        </w:rPr>
+        <w:t xml:space="preserve"> </w:t>
+      </w:r>
+      <w:r>
+        <w:rPr>
+          <w:rFonts w:ascii="Courier New" w:eastAsia="Times New Roman" w:hAnsi="Courier New" w:cs="Courier New"/>
+          <w:sz w:val="20"/>
+          <w:szCs w:val="20"/>
+        </w:rPr>
+        <w:t>:</w:t>
+      </w:r>
+      <w:proofErr w:type="spellStart"/>
+      <w:r>
+        <w:rPr>
+          <w:rFonts w:ascii="Courier New" w:eastAsia="Times New Roman" w:hAnsi="Courier New" w:cs="Courier New"/>
+          <w:sz w:val="20"/>
+          <w:szCs w:val="20"/>
+        </w:rPr>
+        <w:t>hover</w:t>
+      </w:r>
+      <w:proofErr w:type="spellEnd"/>
+      <w:proofErr w:type="gramEnd"/>
+      <w:r>
+        <w:rPr>
+          <w:rFonts w:ascii="Times New Roman" w:eastAsia="Times New Roman" w:hAnsi="Times New Roman" w:cs="Times New Roman"/>
+          <w:sz w:val="24"/>
+          <w:szCs w:val="24"/>
+        </w:rPr>
+        <w:t>) &gt; Balises (</w:t>
+      </w:r>
+      <w:r>
+        <w:rPr>
+          <w:rFonts w:ascii="Courier New" w:eastAsia="Times New Roman" w:hAnsi="Courier New" w:cs="Courier New"/>
+          <w:sz w:val="20"/>
+          <w:szCs w:val="20"/>
+        </w:rPr>
+        <w:t>h1</w:t>
+      </w:r>
+      <w:r>
+        <w:rPr>
+          <w:rFonts w:ascii="Times New Roman" w:eastAsia="Times New Roman" w:hAnsi="Times New Roman" w:cs="Times New Roman"/>
+          <w:sz w:val="24"/>
+          <w:szCs w:val="24"/>
+        </w:rPr>
+        <w:t xml:space="preserve">, </w:t>
+      </w:r>
+      <w:r>
+        <w:rPr>
+          <w:rFonts w:ascii="Courier New" w:eastAsia="Times New Roman" w:hAnsi="Courier New" w:cs="Courier New"/>
+          <w:sz w:val="20"/>
+          <w:szCs w:val="20"/>
+        </w:rPr>
+        <w:t>p</w:t>
+      </w:r>
+      <w:r>
+        <w:rPr>
+          <w:rFonts w:ascii="Times New Roman" w:eastAsia="Times New Roman" w:hAnsi="Times New Roman" w:cs="Times New Roman"/>
+          <w:sz w:val="24"/>
+          <w:szCs w:val="24"/>
+        </w:rPr>
+        <w:t>).</w:t>
+      </w:r>
+    </w:p>
+    <w:p>
+      <w:pPr>
+        <w:numPr>
+          <w:ilvl w:val="1"/>
+          <w:numId w:val="5"/>
+        </w:numPr>
+        <w:spacing w:before="100" w:beforeAutospacing="1" w:after="100" w:afterAutospacing="1" w:line="240" w:lineRule="auto"/>
+        <w:rPr>
+          <w:rFonts w:ascii="Times New Roman" w:eastAsia="Times New Roman" w:hAnsi="Times New Roman" w:cs="Times New Roman"/>
+          <w:sz w:val="24"/>
+          <w:szCs w:val="24"/>
+        </w:rPr>
+      </w:pPr>
+      <w:r>
+        <w:rPr>
+          <w:rFonts w:ascii="Times New Roman" w:eastAsia="Times New Roman" w:hAnsi="Times New Roman" w:cs="Times New Roman"/>
+          <w:sz w:val="24"/>
+          <w:szCs w:val="24"/>
+        </w:rPr>
+        <w:t>L’utilisation de</w:t>
+      </w:r>
+      <w:proofErr w:type="gramStart"/>
+      <w:r>
+        <w:rPr>
+          <w:rFonts w:ascii="Times New Roman" w:eastAsia="Times New Roman" w:hAnsi="Times New Roman" w:cs="Times New Roman"/>
+          <w:sz w:val="24"/>
+          <w:szCs w:val="24"/>
+        </w:rPr>
+        <w:t xml:space="preserve"> </w:t>
+      </w:r>
+      <w:r>
+        <w:rPr>
+          <w:rFonts w:ascii="Courier New" w:eastAsia="Times New Roman" w:hAnsi="Courier New" w:cs="Courier New"/>
+          <w:sz w:val="20"/>
+          <w:szCs w:val="20"/>
+        </w:rPr>
+        <w:t>!important</w:t>
+      </w:r>
+      <w:proofErr w:type="gramEnd"/>
+      <w:r>
+        <w:rPr>
+          <w:rFonts w:ascii="Times New Roman" w:eastAsia="Times New Roman" w:hAnsi="Times New Roman" w:cs="Times New Roman"/>
+          <w:sz w:val="24"/>
+          <w:szCs w:val="24"/>
+        </w:rPr>
+        <w:t xml:space="preserve"> force une règle à s’appliquer, mais doit être évitée.</w:t>
+      </w:r>
+    </w:p>
+    <w:p>
+      <w:pPr>
+        <w:numPr>
+          <w:ilvl w:val="0"/>
+          <w:numId w:val="5"/>
+        </w:numPr>
+        <w:spacing w:before="100" w:beforeAutospacing="1" w:after="100" w:afterAutospacing="1" w:line="240" w:lineRule="auto"/>
+        <w:rPr>
+          <w:rFonts w:ascii="Times New Roman" w:eastAsia="Times New Roman" w:hAnsi="Times New Roman" w:cs="Times New Roman"/>
+          <w:sz w:val="24"/>
+          <w:szCs w:val="24"/>
+        </w:rPr>
+      </w:pPr>
+      <w:r>
+        <w:rPr>
+          <w:rFonts w:ascii="Times New Roman" w:eastAsia="Times New Roman" w:hAnsi="Times New Roman" w:cs="Times New Roman"/>
+          <w:b/>
+          <w:bCs/>
+          <w:sz w:val="24"/>
+          <w:szCs w:val="24"/>
+        </w:rPr>
+        <w:t>Conseils</w:t>
+      </w:r>
+      <w:r>
+        <w:rPr>
+          <w:rFonts w:ascii="Times New Roman" w:eastAsia="Times New Roman" w:hAnsi="Times New Roman" w:cs="Times New Roman"/>
+          <w:sz w:val="24"/>
+          <w:szCs w:val="24"/>
+        </w:rPr>
+        <w:t xml:space="preserve"> : Garder une structure logique et éviter les sélecteurs trop spécifiques.</w:t>
+      </w:r>
+    </w:p>
+    <w:p>
+      <w:pPr>
+        <w:spacing w:after="0" w:line="240" w:lineRule="auto"/>
+        <w:rPr>
+          <w:rFonts w:ascii="Times New Roman" w:eastAsia="Times New Roman" w:hAnsi="Times New Roman" w:cs="Times New Roman"/>
+          <w:sz w:val="24"/>
+          <w:szCs w:val="24"/>
+        </w:rPr>
+      </w:pPr>
+      <w:r>
+        <w:rPr>
+          <w:rFonts w:ascii="Times New Roman" w:eastAsia="Times New Roman" w:hAnsi="Times New Roman" w:cs="Times New Roman"/>
+          <w:sz w:val="24"/>
+          <w:szCs w:val="24"/>
+        </w:rPr>
+        <w:pict w14:anchorId="101ACF75">
+          <v:rect id="_x0000_i1028" style="width:0;height:1.5pt" o:hralign="center" o:hrstd="t" o:hr="t" fillcolor="#a0a0a0" stroked="f"/>
+        </w:pict>
+      </w:r>
+    </w:p>
+    <w:p>
+      <w:pPr>
+        <w:spacing w:before="100" w:beforeAutospacing="1" w:after="100" w:afterAutospacing="1" w:line="240" w:lineRule="auto"/>
+        <w:outlineLvl w:val="2"/>
+        <w:rPr>
+          <w:rFonts w:ascii="Times New Roman" w:eastAsia="Times New Roman" w:hAnsi="Times New Roman" w:cs="Times New Roman"/>
+          <w:b/>
+          <w:bCs/>
+          <w:sz w:val="27"/>
+          <w:szCs w:val="27"/>
+        </w:rPr>
+      </w:pPr>
+      <w:r>
+        <w:rPr>
+          <w:rFonts w:ascii="Times New Roman" w:eastAsia="Times New Roman" w:hAnsi="Times New Roman" w:cs="Times New Roman"/>
+          <w:b/>
+          <w:bCs/>
+          <w:sz w:val="27"/>
+          <w:szCs w:val="27"/>
+        </w:rPr>
+        <w:t>5. L’étude et la découpe de la maquette</w:t>
+      </w:r>
+    </w:p>
+    <w:p>
+      <w:pPr>
+        <w:numPr>
+          <w:ilvl w:val="0"/>
+          <w:numId w:val="6"/>
+        </w:numPr>
+        <w:spacing w:before="100" w:beforeAutospacing="1" w:after="100" w:afterAutospacing="1" w:line="240" w:lineRule="auto"/>
+        <w:rPr>
+          <w:rFonts w:ascii="Times New Roman" w:eastAsia="Times New Roman" w:hAnsi="Times New Roman" w:cs="Times New Roman"/>
+          <w:sz w:val="24"/>
+          <w:szCs w:val="24"/>
+        </w:rPr>
+      </w:pPr>
+      <w:r>
+        <w:rPr>
+          <w:rFonts w:ascii="Times New Roman" w:eastAsia="Times New Roman" w:hAnsi="Times New Roman" w:cs="Times New Roman"/>
+          <w:b/>
+          <w:bCs/>
+          <w:sz w:val="24"/>
+          <w:szCs w:val="24"/>
+        </w:rPr>
+        <w:t>Pourquoi est-ce crucial ?</w:t>
+      </w:r>
+    </w:p>
+    <w:p>
+      <w:pPr>
+        <w:numPr>
+          <w:ilvl w:val="1"/>
+          <w:numId w:val="6"/>
+        </w:numPr>
+        <w:spacing w:before="100" w:beforeAutospacing="1" w:after="100" w:afterAutospacing="1" w:line="240" w:lineRule="auto"/>
+        <w:rPr>
+          <w:rFonts w:ascii="Times New Roman" w:eastAsia="Times New Roman" w:hAnsi="Times New Roman" w:cs="Times New Roman"/>
+          <w:sz w:val="24"/>
+          <w:szCs w:val="24"/>
+        </w:rPr>
+      </w:pPr>
+      <w:r>
+        <w:rPr>
+          <w:rFonts w:ascii="Times New Roman" w:eastAsia="Times New Roman" w:hAnsi="Times New Roman" w:cs="Times New Roman"/>
+          <w:sz w:val="24"/>
+          <w:szCs w:val="24"/>
+        </w:rPr>
+        <w:t>Comprendre la structure avant de coder évite les erreurs.</w:t>
+      </w:r>
+    </w:p>
+    <w:p>
+      <w:pPr>
+        <w:numPr>
+          <w:ilvl w:val="1"/>
+          <w:numId w:val="6"/>
+        </w:numPr>
+        <w:spacing w:before="100" w:beforeAutospacing="1" w:after="100" w:afterAutospacing="1" w:line="240" w:lineRule="auto"/>
+        <w:rPr>
+          <w:rFonts w:ascii="Times New Roman" w:eastAsia="Times New Roman" w:hAnsi="Times New Roman" w:cs="Times New Roman"/>
+          <w:sz w:val="24"/>
+          <w:szCs w:val="24"/>
+        </w:rPr>
+      </w:pPr>
+      <w:r>
+        <w:rPr>
+          <w:rFonts w:ascii="Times New Roman" w:eastAsia="Times New Roman" w:hAnsi="Times New Roman" w:cs="Times New Roman"/>
+          <w:sz w:val="24"/>
+          <w:szCs w:val="24"/>
+        </w:rPr>
+        <w:t xml:space="preserve">Identifier les zones clés : header, </w:t>
+      </w:r>
+      <w:proofErr w:type="spellStart"/>
+      <w:r>
+        <w:rPr>
+          <w:rFonts w:ascii="Times New Roman" w:eastAsia="Times New Roman" w:hAnsi="Times New Roman" w:cs="Times New Roman"/>
+          <w:sz w:val="24"/>
+          <w:szCs w:val="24"/>
+        </w:rPr>
         <w:t>footer</w:t>
       </w:r>
       <w:proofErr w:type="spellEnd"/>
       <w:r>
-        <w:t>.</w:t>
-      </w:r>
-    </w:p>
-    <w:p>
-      <w:pPr>
-        <w:pStyle w:val="Paragraphedeliste"/>
+        <w:rPr>
+          <w:rFonts w:ascii="Times New Roman" w:eastAsia="Times New Roman" w:hAnsi="Times New Roman" w:cs="Times New Roman"/>
+          <w:sz w:val="24"/>
+          <w:szCs w:val="24"/>
+        </w:rPr>
+        <w:t>, contenu principal, etc.</w:t>
+      </w:r>
+    </w:p>
+    <w:p>
+      <w:pPr>
+        <w:numPr>
+          <w:ilvl w:val="0"/>
+          <w:numId w:val="6"/>
+        </w:numPr>
+        <w:spacing w:before="100" w:beforeAutospacing="1" w:after="100" w:afterAutospacing="1" w:line="240" w:lineRule="auto"/>
+        <w:rPr>
+          <w:rFonts w:ascii="Times New Roman" w:eastAsia="Times New Roman" w:hAnsi="Times New Roman" w:cs="Times New Roman"/>
+          <w:sz w:val="24"/>
+          <w:szCs w:val="24"/>
+        </w:rPr>
+      </w:pPr>
+      <w:r>
+        <w:rPr>
+          <w:rFonts w:ascii="Times New Roman" w:eastAsia="Times New Roman" w:hAnsi="Times New Roman" w:cs="Times New Roman"/>
+          <w:b/>
+          <w:bCs/>
+          <w:sz w:val="24"/>
+          <w:szCs w:val="24"/>
+        </w:rPr>
+        <w:t>Méthodologie</w:t>
+      </w:r>
+      <w:r>
+        <w:rPr>
+          <w:rFonts w:ascii="Times New Roman" w:eastAsia="Times New Roman" w:hAnsi="Times New Roman" w:cs="Times New Roman"/>
+          <w:sz w:val="24"/>
+          <w:szCs w:val="24"/>
+        </w:rPr>
+        <w:t xml:space="preserve"> :</w:t>
+      </w:r>
+    </w:p>
+    <w:p>
+      <w:pPr>
         <w:numPr>
           <w:ilvl w:val="1"/>
-          <w:numId w:val="1"/>
-        </w:numPr>
-      </w:pPr>
-      <w:r>
-        <w:t xml:space="preserve">Bilan du projet : j’ai beaucoup appris en peu de temps vu que j’ai </w:t>
-      </w:r>
-      <w:r>
-        <w:t>dû</w:t>
-      </w:r>
-      <w:r>
-        <w:t xml:space="preserve"> m’adapter pour trouver des solutions aux problèmes que je rencontrais pour arriver au résultat escompté.</w:t>
-      </w:r>
-    </w:p>
-    <w:p>
-      <w:pPr>
-        <w:pStyle w:val="Paragraphedeliste"/>
+          <w:numId w:val="6"/>
+        </w:numPr>
+        <w:spacing w:before="100" w:beforeAutospacing="1" w:after="100" w:afterAutospacing="1" w:line="240" w:lineRule="auto"/>
+        <w:rPr>
+          <w:rFonts w:ascii="Times New Roman" w:eastAsia="Times New Roman" w:hAnsi="Times New Roman" w:cs="Times New Roman"/>
+          <w:sz w:val="24"/>
+          <w:szCs w:val="24"/>
+        </w:rPr>
+      </w:pPr>
+      <w:r>
+        <w:rPr>
+          <w:rFonts w:ascii="Times New Roman" w:eastAsia="Times New Roman" w:hAnsi="Times New Roman" w:cs="Times New Roman"/>
+          <w:sz w:val="24"/>
+          <w:szCs w:val="24"/>
+        </w:rPr>
+        <w:t>Séparer en sections claires.</w:t>
+      </w:r>
+    </w:p>
+    <w:p>
+      <w:pPr>
+        <w:numPr>
+          <w:ilvl w:val="1"/>
+          <w:numId w:val="6"/>
+        </w:numPr>
+        <w:spacing w:before="100" w:beforeAutospacing="1" w:after="100" w:afterAutospacing="1" w:line="240" w:lineRule="auto"/>
+        <w:rPr>
+          <w:rFonts w:ascii="Times New Roman" w:eastAsia="Times New Roman" w:hAnsi="Times New Roman" w:cs="Times New Roman"/>
+          <w:sz w:val="24"/>
+          <w:szCs w:val="24"/>
+        </w:rPr>
+      </w:pPr>
+      <w:r>
+        <w:rPr>
+          <w:rFonts w:ascii="Times New Roman" w:eastAsia="Times New Roman" w:hAnsi="Times New Roman" w:cs="Times New Roman"/>
+          <w:sz w:val="24"/>
+          <w:szCs w:val="24"/>
+        </w:rPr>
+        <w:t>Réutiliser des composants pour optimiser le code.</w:t>
+      </w:r>
+    </w:p>
+    <w:p>
+      <w:pPr>
+        <w:numPr>
+          <w:ilvl w:val="1"/>
+          <w:numId w:val="6"/>
+        </w:numPr>
+        <w:spacing w:before="100" w:beforeAutospacing="1" w:after="100" w:afterAutospacing="1" w:line="240" w:lineRule="auto"/>
+        <w:rPr>
+          <w:rFonts w:ascii="Times New Roman" w:eastAsia="Times New Roman" w:hAnsi="Times New Roman" w:cs="Times New Roman"/>
+          <w:sz w:val="24"/>
+          <w:szCs w:val="24"/>
+        </w:rPr>
+      </w:pPr>
+      <w:r>
+        <w:rPr>
+          <w:rFonts w:ascii="Times New Roman" w:eastAsia="Times New Roman" w:hAnsi="Times New Roman" w:cs="Times New Roman"/>
+          <w:sz w:val="24"/>
+          <w:szCs w:val="24"/>
+        </w:rPr>
+        <w:t>Respecter les espacements, tailles et alignements de la maquette.</w:t>
+      </w:r>
+    </w:p>
+    <w:p>
+      <w:pPr>
+        <w:spacing w:after="0" w:line="240" w:lineRule="auto"/>
+        <w:rPr>
+          <w:rFonts w:ascii="Times New Roman" w:eastAsia="Times New Roman" w:hAnsi="Times New Roman" w:cs="Times New Roman"/>
+          <w:sz w:val="24"/>
+          <w:szCs w:val="24"/>
+        </w:rPr>
+      </w:pPr>
+      <w:r>
+        <w:rPr>
+          <w:rFonts w:ascii="Times New Roman" w:eastAsia="Times New Roman" w:hAnsi="Times New Roman" w:cs="Times New Roman"/>
+          <w:sz w:val="24"/>
+          <w:szCs w:val="24"/>
+        </w:rPr>
+        <w:pict w14:anchorId="6F956AEE">
+          <v:rect id="_x0000_i1029" style="width:0;height:1.5pt" o:hralign="center" o:hrstd="t" o:hr="t" fillcolor="#a0a0a0" stroked="f"/>
+        </w:pict>
+      </w:r>
+    </w:p>
+    <w:p>
+      <w:pPr>
+        <w:spacing w:before="100" w:beforeAutospacing="1" w:after="100" w:afterAutospacing="1" w:line="240" w:lineRule="auto"/>
+        <w:outlineLvl w:val="2"/>
+        <w:rPr>
+          <w:rFonts w:ascii="Times New Roman" w:eastAsia="Times New Roman" w:hAnsi="Times New Roman" w:cs="Times New Roman"/>
+          <w:b/>
+          <w:bCs/>
+          <w:sz w:val="27"/>
+          <w:szCs w:val="27"/>
+        </w:rPr>
+      </w:pPr>
+      <w:r>
+        <w:rPr>
+          <w:rFonts w:ascii="Times New Roman" w:eastAsia="Times New Roman" w:hAnsi="Times New Roman" w:cs="Times New Roman"/>
+          <w:b/>
+          <w:bCs/>
+          <w:sz w:val="27"/>
+          <w:szCs w:val="27"/>
+        </w:rPr>
+        <w:t>6. L’importance de séparer le HTML du CSS</w:t>
+      </w:r>
+    </w:p>
+    <w:p>
+      <w:pPr>
         <w:numPr>
           <w:ilvl w:val="0"/>
-          <w:numId w:val="1"/>
-        </w:numPr>
-      </w:pPr>
-      <w:r>
-        <w:t>Discussion</w:t>
-      </w:r>
-      <w:r>
-        <w:t xml:space="preserve"> </w:t>
-      </w:r>
-      <w:r>
-        <w:rPr>
+          <w:numId w:val="7"/>
+        </w:numPr>
+        <w:spacing w:before="100" w:beforeAutospacing="1" w:after="100" w:afterAutospacing="1" w:line="240" w:lineRule="auto"/>
+        <w:rPr>
+          <w:rFonts w:ascii="Times New Roman" w:eastAsia="Times New Roman" w:hAnsi="Times New Roman" w:cs="Times New Roman"/>
+          <w:sz w:val="24"/>
+          <w:szCs w:val="24"/>
+        </w:rPr>
+      </w:pPr>
+      <w:r>
+        <w:rPr>
+          <w:rFonts w:ascii="Times New Roman" w:eastAsia="Times New Roman" w:hAnsi="Times New Roman" w:cs="Times New Roman"/>
           <w:b/>
-        </w:rPr>
-        <w:t>10 MINUTES</w:t>
-      </w:r>
-      <w:r>
-        <w:t> :</w:t>
-      </w:r>
-    </w:p>
-    <w:p>
-      <w:pPr>
-        <w:pStyle w:val="Paragraphedeliste"/>
+          <w:bCs/>
+          <w:sz w:val="24"/>
+          <w:szCs w:val="24"/>
+        </w:rPr>
+        <w:t>Avantages</w:t>
+      </w:r>
+      <w:r>
+        <w:rPr>
+          <w:rFonts w:ascii="Times New Roman" w:eastAsia="Times New Roman" w:hAnsi="Times New Roman" w:cs="Times New Roman"/>
+          <w:sz w:val="24"/>
+          <w:szCs w:val="24"/>
+        </w:rPr>
+        <w:t xml:space="preserve"> :</w:t>
+      </w:r>
+    </w:p>
+    <w:p>
+      <w:pPr>
         <w:numPr>
           <w:ilvl w:val="1"/>
-          <w:numId w:val="1"/>
-        </w:numPr>
-      </w:pPr>
-      <w:r>
-        <w:t>Me préparer sur les questions validité code W3C (normalement good)</w:t>
-      </w:r>
-    </w:p>
-    <w:p>
-      <w:pPr>
-        <w:pStyle w:val="Paragraphedeliste"/>
+          <w:numId w:val="7"/>
+        </w:numPr>
+        <w:spacing w:before="100" w:beforeAutospacing="1" w:after="100" w:afterAutospacing="1" w:line="240" w:lineRule="auto"/>
+        <w:rPr>
+          <w:rFonts w:ascii="Times New Roman" w:eastAsia="Times New Roman" w:hAnsi="Times New Roman" w:cs="Times New Roman"/>
+          <w:sz w:val="24"/>
+          <w:szCs w:val="24"/>
+        </w:rPr>
+      </w:pPr>
+      <w:r>
+        <w:rPr>
+          <w:rFonts w:ascii="Times New Roman" w:eastAsia="Times New Roman" w:hAnsi="Times New Roman" w:cs="Times New Roman"/>
+          <w:sz w:val="24"/>
+          <w:szCs w:val="24"/>
+        </w:rPr>
+        <w:t>Séparation des préoccupations : HTML pour la structure, CSS pour le style.</w:t>
+      </w:r>
+    </w:p>
+    <w:p>
+      <w:pPr>
         <w:numPr>
           <w:ilvl w:val="1"/>
-          <w:numId w:val="1"/>
-        </w:numPr>
-      </w:pPr>
-      <w:r>
-        <w:t>Web sémantique (les langages HTML et CSS pour façonner une page)</w:t>
-      </w:r>
-    </w:p>
-    <w:p>
-      <w:pPr>
-        <w:pStyle w:val="Paragraphedeliste"/>
+          <w:numId w:val="7"/>
+        </w:numPr>
+        <w:spacing w:before="100" w:beforeAutospacing="1" w:after="100" w:afterAutospacing="1" w:line="240" w:lineRule="auto"/>
+        <w:rPr>
+          <w:rFonts w:ascii="Times New Roman" w:eastAsia="Times New Roman" w:hAnsi="Times New Roman" w:cs="Times New Roman"/>
+          <w:sz w:val="24"/>
+          <w:szCs w:val="24"/>
+        </w:rPr>
+      </w:pPr>
+      <w:r>
+        <w:rPr>
+          <w:rFonts w:ascii="Times New Roman" w:eastAsia="Times New Roman" w:hAnsi="Times New Roman" w:cs="Times New Roman"/>
+          <w:sz w:val="24"/>
+          <w:szCs w:val="24"/>
+        </w:rPr>
+        <w:t>Réutilisation facile : un seul fichier CSS pour plusieurs pages HTML.</w:t>
+      </w:r>
+    </w:p>
+    <w:p>
+      <w:pPr>
         <w:numPr>
           <w:ilvl w:val="1"/>
-          <w:numId w:val="1"/>
-        </w:numPr>
-      </w:pPr>
-      <w:r>
-        <w:t>L’importance de passer son code aux validateurs (vérifier s’il n’y a pas de répétitions, s’il n’y a pas de bugs et que le site agit comme on le veut)</w:t>
-      </w:r>
-    </w:p>
-    <w:p>
-      <w:pPr>
-        <w:pStyle w:val="Paragraphedeliste"/>
+          <w:numId w:val="7"/>
+        </w:numPr>
+        <w:spacing w:before="100" w:beforeAutospacing="1" w:after="100" w:afterAutospacing="1" w:line="240" w:lineRule="auto"/>
+        <w:rPr>
+          <w:rFonts w:ascii="Times New Roman" w:eastAsia="Times New Roman" w:hAnsi="Times New Roman" w:cs="Times New Roman"/>
+          <w:sz w:val="24"/>
+          <w:szCs w:val="24"/>
+        </w:rPr>
+      </w:pPr>
+      <w:r>
+        <w:rPr>
+          <w:rFonts w:ascii="Times New Roman" w:eastAsia="Times New Roman" w:hAnsi="Times New Roman" w:cs="Times New Roman"/>
+          <w:sz w:val="24"/>
+          <w:szCs w:val="24"/>
+        </w:rPr>
+        <w:t>Maintenance simplifiée : modification des styles centralisée.</w:t>
+      </w:r>
+    </w:p>
+    <w:p>
+      <w:pPr>
         <w:numPr>
           <w:ilvl w:val="1"/>
-          <w:numId w:val="1"/>
-        </w:numPr>
-      </w:pPr>
-      <w:r>
-        <w:t xml:space="preserve">Fonctionnement de </w:t>
+          <w:numId w:val="7"/>
+        </w:numPr>
+        <w:spacing w:before="100" w:beforeAutospacing="1" w:after="100" w:afterAutospacing="1" w:line="240" w:lineRule="auto"/>
+        <w:rPr>
+          <w:rFonts w:ascii="Times New Roman" w:eastAsia="Times New Roman" w:hAnsi="Times New Roman" w:cs="Times New Roman"/>
+          <w:sz w:val="24"/>
+          <w:szCs w:val="24"/>
+        </w:rPr>
+      </w:pPr>
+      <w:r>
+        <w:rPr>
+          <w:rFonts w:ascii="Times New Roman" w:eastAsia="Times New Roman" w:hAnsi="Times New Roman" w:cs="Times New Roman"/>
+          <w:sz w:val="24"/>
+          <w:szCs w:val="24"/>
+        </w:rPr>
+        <w:t>Favorise un travail en équipe plus fluide (</w:t>
       </w:r>
       <w:proofErr w:type="spellStart"/>
       <w:r>
-        <w:t>VScode</w:t>
+        <w:rPr>
+          <w:rFonts w:ascii="Times New Roman" w:eastAsia="Times New Roman" w:hAnsi="Times New Roman" w:cs="Times New Roman"/>
+          <w:sz w:val="24"/>
+          <w:szCs w:val="24"/>
+        </w:rPr>
+        <w:t>back-end</w:t>
       </w:r>
       <w:proofErr w:type="spellEnd"/>
       <w:r>
-        <w:t xml:space="preserve"> (</w:t>
+        <w:rPr>
+          <w:rFonts w:ascii="Times New Roman" w:eastAsia="Times New Roman" w:hAnsi="Times New Roman" w:cs="Times New Roman"/>
+          <w:sz w:val="24"/>
+          <w:szCs w:val="24"/>
+        </w:rPr>
+        <w:t xml:space="preserve"> vs </w:t>
       </w:r>
       <w:proofErr w:type="spellStart"/>
       <w:r>
-        <w:t>trql</w:t>
+        <w:rPr>
+          <w:rFonts w:ascii="Times New Roman" w:eastAsia="Times New Roman" w:hAnsi="Times New Roman" w:cs="Times New Roman"/>
+          <w:sz w:val="24"/>
+          <w:szCs w:val="24"/>
+        </w:rPr>
+        <w:t>front-end</w:t>
       </w:r>
       <w:proofErr w:type="spellEnd"/>
       <w:r>
-        <w:t>)</w:t>
-      </w:r>
-    </w:p>
-    <w:p>
-      <w:pPr>
-        <w:pStyle w:val="Paragraphedeliste"/>
-        <w:numPr>
-          <w:ilvl w:val="1"/>
-          <w:numId w:val="1"/>
-        </w:numPr>
-      </w:pPr>
-      <w:r>
-        <w:t>Spécificité en CSS</w:t>
-      </w:r>
-    </w:p>
-    <w:p>
-      <w:pPr>
-        <w:pStyle w:val="Paragraphedeliste"/>
-        <w:numPr>
-          <w:ilvl w:val="1"/>
-          <w:numId w:val="1"/>
-        </w:numPr>
-      </w:pPr>
-      <w:r>
-        <w:t>Etude et découpe de la maquette (ça va je connais mon code)</w:t>
-      </w:r>
-    </w:p>
-    <w:p>
-      <w:pPr>
-        <w:pStyle w:val="Paragraphedeliste"/>
-        <w:numPr>
-          <w:ilvl w:val="1"/>
-          <w:numId w:val="1"/>
-        </w:numPr>
-      </w:pPr>
-      <w:r>
-        <w:t xml:space="preserve">L’importance de séparer le HTML et le CSS (pour plus de </w:t>
-      </w:r>
-      <w:proofErr w:type="spellStart"/>
-      <w:r>
-        <w:t>clareté</w:t>
-      </w:r>
-      <w:proofErr w:type="spellEnd"/>
-      <w:r>
-        <w:t xml:space="preserve"> et bien géré les priorités)</w:t>
-      </w:r>
-    </w:p>
-    <w:p>
-      <w:pPr>
-        <w:pStyle w:val="Paragraphedeliste"/>
-        <w:numPr>
-          <w:ilvl w:val="0"/>
-          <w:numId w:val="1"/>
-        </w:numPr>
-      </w:pPr>
-      <w:r>
-        <w:t>Débriefing</w:t>
-      </w:r>
-    </w:p>
-    <w:p>
-      <w:pPr>
-        <w:pStyle w:val="Paragraphedeliste"/>
-        <w:numPr>
-          <w:ilvl w:val="1"/>
-          <w:numId w:val="1"/>
-        </w:numPr>
-      </w:pPr>
-      <w:r>
-        <w:t>DEMANDER CONTACTS ETC SUR METZ ET LUXEMBOURG</w:t>
-      </w:r>
-    </w:p>
+        <w:rPr>
+          <w:rFonts w:ascii="Times New Roman" w:eastAsia="Times New Roman" w:hAnsi="Times New Roman" w:cs="Times New Roman"/>
+          <w:sz w:val="24"/>
+          <w:szCs w:val="24"/>
+        </w:rPr>
+        <w:t>).</w:t>
+      </w:r>
+    </w:p>
+    <w:p/>
     <w:sectPr>
       <w:pgSz w:w="11906" w:h="16838"/>
       <w:pgMar w:top="1417" w:right="1417" w:bottom="1417" w:left="1417" w:header="708" w:footer="708" w:gutter="0"/>
@@ -320,6 +1764,900 @@
 <file path=word/numbering.xml><?xml version="1.0" encoding="utf-8"?>
 <w:numbering xmlns:wpc="http://schemas.microsoft.com/office/word/2010/wordprocessingCanvas" xmlns:cx="http://schemas.microsoft.com/office/drawing/2014/chartex" xmlns:cx1="http://schemas.microsoft.com/office/drawing/2015/9/8/chartex" xmlns:cx2="http://schemas.microsoft.com/office/drawing/2015/10/21/chartex" xmlns:cx3="http://schemas.microsoft.com/office/drawing/2016/5/9/chartex" xmlns:cx4="http://schemas.microsoft.com/office/drawing/2016/5/10/chartex" xmlns:cx5="http://schemas.microsoft.com/office/drawing/2016/5/11/chartex" xmlns:cx6="http://schemas.microsoft.com/office/drawing/2016/5/12/chartex" xmlns:cx7="http://schemas.microsoft.com/office/drawing/2016/5/13/chartex" xmlns:cx8="http://schemas.microsoft.com/office/drawing/2016/5/14/chartex" xmlns:mc="http://schemas.openxmlformats.org/markup-compatibility/2006" xmlns:aink="http://schemas.microsoft.com/office/drawing/2016/ink" xmlns:am3d="http://schemas.microsoft.com/office/drawing/2017/model3d" xmlns:o="urn:schemas-microsoft-com:office:office" xmlns:r="http://schemas.openxmlformats.org/officeDocument/2006/relationships" xmlns:m="http://schemas.openxmlformats.org/officeDocument/2006/math" xmlns:v="urn:schemas-microsoft-com:vml" xmlns:wp14="http://schemas.microsoft.com/office/word/2010/wordprocessingDrawing" xmlns:wp="http://schemas.openxmlformats.org/drawingml/2006/wordprocessingDrawing" xmlns:w10="urn:schemas-microsoft-com:office:word" xmlns:w="http://schemas.openxmlformats.org/wordprocessingml/2006/main" xmlns:w14="http://schemas.microsoft.com/office/word/2010/wordml" xmlns:w15="http://schemas.microsoft.com/office/word/2012/wordml" xmlns:w16cid="http://schemas.microsoft.com/office/word/2016/wordml/cid" xmlns:w16se="http://schemas.microsoft.com/office/word/2015/wordml/symex" xmlns:wpg="http://schemas.microsoft.com/office/word/2010/wordprocessingGroup" xmlns:wpi="http://schemas.microsoft.com/office/word/2010/wordprocessingInk" xmlns:wne="http://schemas.microsoft.com/office/word/2006/wordml" xmlns:wps="http://schemas.microsoft.com/office/word/2010/wordprocessingShape" mc:Ignorable="w14 w15 w16se w16cid wp14">
   <w:abstractNum w:abstractNumId="0" w15:restartNumberingAfterBreak="0">
+    <w:nsid w:val="20E06FF3"/>
+    <w:multiLevelType w:val="multilevel"/>
+    <w:tmpl w:val="1F58DC94"/>
+    <w:lvl w:ilvl="0">
+      <w:start w:val="1"/>
+      <w:numFmt w:val="bullet"/>
+      <w:lvlText w:val=""/>
+      <w:lvlJc w:val="left"/>
+      <w:pPr>
+        <w:tabs>
+          <w:tab w:val="num" w:pos="720"/>
+        </w:tabs>
+        <w:ind w:left="720" w:hanging="360"/>
+      </w:pPr>
+      <w:rPr>
+        <w:rFonts w:ascii="Symbol" w:hAnsi="Symbol" w:hint="default"/>
+        <w:sz w:val="20"/>
+      </w:rPr>
+    </w:lvl>
+    <w:lvl w:ilvl="1">
+      <w:start w:val="1"/>
+      <w:numFmt w:val="bullet"/>
+      <w:lvlText w:val="o"/>
+      <w:lvlJc w:val="left"/>
+      <w:pPr>
+        <w:tabs>
+          <w:tab w:val="num" w:pos="1440"/>
+        </w:tabs>
+        <w:ind w:left="1440" w:hanging="360"/>
+      </w:pPr>
+      <w:rPr>
+        <w:rFonts w:ascii="Courier New" w:hAnsi="Courier New" w:hint="default"/>
+        <w:sz w:val="20"/>
+      </w:rPr>
+    </w:lvl>
+    <w:lvl w:ilvl="2" w:tentative="1">
+      <w:start w:val="1"/>
+      <w:numFmt w:val="bullet"/>
+      <w:lvlText w:val=""/>
+      <w:lvlJc w:val="left"/>
+      <w:pPr>
+        <w:tabs>
+          <w:tab w:val="num" w:pos="2160"/>
+        </w:tabs>
+        <w:ind w:left="2160" w:hanging="360"/>
+      </w:pPr>
+      <w:rPr>
+        <w:rFonts w:ascii="Wingdings" w:hAnsi="Wingdings" w:hint="default"/>
+        <w:sz w:val="20"/>
+      </w:rPr>
+    </w:lvl>
+    <w:lvl w:ilvl="3" w:tentative="1">
+      <w:start w:val="1"/>
+      <w:numFmt w:val="bullet"/>
+      <w:lvlText w:val=""/>
+      <w:lvlJc w:val="left"/>
+      <w:pPr>
+        <w:tabs>
+          <w:tab w:val="num" w:pos="2880"/>
+        </w:tabs>
+        <w:ind w:left="2880" w:hanging="360"/>
+      </w:pPr>
+      <w:rPr>
+        <w:rFonts w:ascii="Wingdings" w:hAnsi="Wingdings" w:hint="default"/>
+        <w:sz w:val="20"/>
+      </w:rPr>
+    </w:lvl>
+    <w:lvl w:ilvl="4" w:tentative="1">
+      <w:start w:val="1"/>
+      <w:numFmt w:val="bullet"/>
+      <w:lvlText w:val=""/>
+      <w:lvlJc w:val="left"/>
+      <w:pPr>
+        <w:tabs>
+          <w:tab w:val="num" w:pos="3600"/>
+        </w:tabs>
+        <w:ind w:left="3600" w:hanging="360"/>
+      </w:pPr>
+      <w:rPr>
+        <w:rFonts w:ascii="Wingdings" w:hAnsi="Wingdings" w:hint="default"/>
+        <w:sz w:val="20"/>
+      </w:rPr>
+    </w:lvl>
+    <w:lvl w:ilvl="5" w:tentative="1">
+      <w:start w:val="1"/>
+      <w:numFmt w:val="bullet"/>
+      <w:lvlText w:val=""/>
+      <w:lvlJc w:val="left"/>
+      <w:pPr>
+        <w:tabs>
+          <w:tab w:val="num" w:pos="4320"/>
+        </w:tabs>
+        <w:ind w:left="4320" w:hanging="360"/>
+      </w:pPr>
+      <w:rPr>
+        <w:rFonts w:ascii="Wingdings" w:hAnsi="Wingdings" w:hint="default"/>
+        <w:sz w:val="20"/>
+      </w:rPr>
+    </w:lvl>
+    <w:lvl w:ilvl="6" w:tentative="1">
+      <w:start w:val="1"/>
+      <w:numFmt w:val="bullet"/>
+      <w:lvlText w:val=""/>
+      <w:lvlJc w:val="left"/>
+      <w:pPr>
+        <w:tabs>
+          <w:tab w:val="num" w:pos="5040"/>
+        </w:tabs>
+        <w:ind w:left="5040" w:hanging="360"/>
+      </w:pPr>
+      <w:rPr>
+        <w:rFonts w:ascii="Wingdings" w:hAnsi="Wingdings" w:hint="default"/>
+        <w:sz w:val="20"/>
+      </w:rPr>
+    </w:lvl>
+    <w:lvl w:ilvl="7" w:tentative="1">
+      <w:start w:val="1"/>
+      <w:numFmt w:val="bullet"/>
+      <w:lvlText w:val=""/>
+      <w:lvlJc w:val="left"/>
+      <w:pPr>
+        <w:tabs>
+          <w:tab w:val="num" w:pos="5760"/>
+        </w:tabs>
+        <w:ind w:left="5760" w:hanging="360"/>
+      </w:pPr>
+      <w:rPr>
+        <w:rFonts w:ascii="Wingdings" w:hAnsi="Wingdings" w:hint="default"/>
+        <w:sz w:val="20"/>
+      </w:rPr>
+    </w:lvl>
+    <w:lvl w:ilvl="8" w:tentative="1">
+      <w:start w:val="1"/>
+      <w:numFmt w:val="bullet"/>
+      <w:lvlText w:val=""/>
+      <w:lvlJc w:val="left"/>
+      <w:pPr>
+        <w:tabs>
+          <w:tab w:val="num" w:pos="6480"/>
+        </w:tabs>
+        <w:ind w:left="6480" w:hanging="360"/>
+      </w:pPr>
+      <w:rPr>
+        <w:rFonts w:ascii="Wingdings" w:hAnsi="Wingdings" w:hint="default"/>
+        <w:sz w:val="20"/>
+      </w:rPr>
+    </w:lvl>
+  </w:abstractNum>
+  <w:abstractNum w:abstractNumId="1" w15:restartNumberingAfterBreak="0">
+    <w:nsid w:val="338835F9"/>
+    <w:multiLevelType w:val="multilevel"/>
+    <w:tmpl w:val="96CE080A"/>
+    <w:lvl w:ilvl="0">
+      <w:start w:val="1"/>
+      <w:numFmt w:val="bullet"/>
+      <w:lvlText w:val=""/>
+      <w:lvlJc w:val="left"/>
+      <w:pPr>
+        <w:tabs>
+          <w:tab w:val="num" w:pos="720"/>
+        </w:tabs>
+        <w:ind w:left="720" w:hanging="360"/>
+      </w:pPr>
+      <w:rPr>
+        <w:rFonts w:ascii="Symbol" w:hAnsi="Symbol" w:hint="default"/>
+        <w:sz w:val="20"/>
+      </w:rPr>
+    </w:lvl>
+    <w:lvl w:ilvl="1">
+      <w:start w:val="1"/>
+      <w:numFmt w:val="bullet"/>
+      <w:lvlText w:val="o"/>
+      <w:lvlJc w:val="left"/>
+      <w:pPr>
+        <w:tabs>
+          <w:tab w:val="num" w:pos="1440"/>
+        </w:tabs>
+        <w:ind w:left="1440" w:hanging="360"/>
+      </w:pPr>
+      <w:rPr>
+        <w:rFonts w:ascii="Courier New" w:hAnsi="Courier New" w:hint="default"/>
+        <w:sz w:val="20"/>
+      </w:rPr>
+    </w:lvl>
+    <w:lvl w:ilvl="2" w:tentative="1">
+      <w:start w:val="1"/>
+      <w:numFmt w:val="bullet"/>
+      <w:lvlText w:val=""/>
+      <w:lvlJc w:val="left"/>
+      <w:pPr>
+        <w:tabs>
+          <w:tab w:val="num" w:pos="2160"/>
+        </w:tabs>
+        <w:ind w:left="2160" w:hanging="360"/>
+      </w:pPr>
+      <w:rPr>
+        <w:rFonts w:ascii="Wingdings" w:hAnsi="Wingdings" w:hint="default"/>
+        <w:sz w:val="20"/>
+      </w:rPr>
+    </w:lvl>
+    <w:lvl w:ilvl="3" w:tentative="1">
+      <w:start w:val="1"/>
+      <w:numFmt w:val="bullet"/>
+      <w:lvlText w:val=""/>
+      <w:lvlJc w:val="left"/>
+      <w:pPr>
+        <w:tabs>
+          <w:tab w:val="num" w:pos="2880"/>
+        </w:tabs>
+        <w:ind w:left="2880" w:hanging="360"/>
+      </w:pPr>
+      <w:rPr>
+        <w:rFonts w:ascii="Wingdings" w:hAnsi="Wingdings" w:hint="default"/>
+        <w:sz w:val="20"/>
+      </w:rPr>
+    </w:lvl>
+    <w:lvl w:ilvl="4" w:tentative="1">
+      <w:start w:val="1"/>
+      <w:numFmt w:val="bullet"/>
+      <w:lvlText w:val=""/>
+      <w:lvlJc w:val="left"/>
+      <w:pPr>
+        <w:tabs>
+          <w:tab w:val="num" w:pos="3600"/>
+        </w:tabs>
+        <w:ind w:left="3600" w:hanging="360"/>
+      </w:pPr>
+      <w:rPr>
+        <w:rFonts w:ascii="Wingdings" w:hAnsi="Wingdings" w:hint="default"/>
+        <w:sz w:val="20"/>
+      </w:rPr>
+    </w:lvl>
+    <w:lvl w:ilvl="5" w:tentative="1">
+      <w:start w:val="1"/>
+      <w:numFmt w:val="bullet"/>
+      <w:lvlText w:val=""/>
+      <w:lvlJc w:val="left"/>
+      <w:pPr>
+        <w:tabs>
+          <w:tab w:val="num" w:pos="4320"/>
+        </w:tabs>
+        <w:ind w:left="4320" w:hanging="360"/>
+      </w:pPr>
+      <w:rPr>
+        <w:rFonts w:ascii="Wingdings" w:hAnsi="Wingdings" w:hint="default"/>
+        <w:sz w:val="20"/>
+      </w:rPr>
+    </w:lvl>
+    <w:lvl w:ilvl="6" w:tentative="1">
+      <w:start w:val="1"/>
+      <w:numFmt w:val="bullet"/>
+      <w:lvlText w:val=""/>
+      <w:lvlJc w:val="left"/>
+      <w:pPr>
+        <w:tabs>
+          <w:tab w:val="num" w:pos="5040"/>
+        </w:tabs>
+        <w:ind w:left="5040" w:hanging="360"/>
+      </w:pPr>
+      <w:rPr>
+        <w:rFonts w:ascii="Wingdings" w:hAnsi="Wingdings" w:hint="default"/>
+        <w:sz w:val="20"/>
+      </w:rPr>
+    </w:lvl>
+    <w:lvl w:ilvl="7" w:tentative="1">
+      <w:start w:val="1"/>
+      <w:numFmt w:val="bullet"/>
+      <w:lvlText w:val=""/>
+      <w:lvlJc w:val="left"/>
+      <w:pPr>
+        <w:tabs>
+          <w:tab w:val="num" w:pos="5760"/>
+        </w:tabs>
+        <w:ind w:left="5760" w:hanging="360"/>
+      </w:pPr>
+      <w:rPr>
+        <w:rFonts w:ascii="Wingdings" w:hAnsi="Wingdings" w:hint="default"/>
+        <w:sz w:val="20"/>
+      </w:rPr>
+    </w:lvl>
+    <w:lvl w:ilvl="8" w:tentative="1">
+      <w:start w:val="1"/>
+      <w:numFmt w:val="bullet"/>
+      <w:lvlText w:val=""/>
+      <w:lvlJc w:val="left"/>
+      <w:pPr>
+        <w:tabs>
+          <w:tab w:val="num" w:pos="6480"/>
+        </w:tabs>
+        <w:ind w:left="6480" w:hanging="360"/>
+      </w:pPr>
+      <w:rPr>
+        <w:rFonts w:ascii="Wingdings" w:hAnsi="Wingdings" w:hint="default"/>
+        <w:sz w:val="20"/>
+      </w:rPr>
+    </w:lvl>
+  </w:abstractNum>
+  <w:abstractNum w:abstractNumId="2" w15:restartNumberingAfterBreak="0">
+    <w:nsid w:val="4B827C99"/>
+    <w:multiLevelType w:val="multilevel"/>
+    <w:tmpl w:val="8F4AAF22"/>
+    <w:lvl w:ilvl="0">
+      <w:start w:val="1"/>
+      <w:numFmt w:val="bullet"/>
+      <w:lvlText w:val=""/>
+      <w:lvlJc w:val="left"/>
+      <w:pPr>
+        <w:tabs>
+          <w:tab w:val="num" w:pos="720"/>
+        </w:tabs>
+        <w:ind w:left="720" w:hanging="360"/>
+      </w:pPr>
+      <w:rPr>
+        <w:rFonts w:ascii="Symbol" w:hAnsi="Symbol" w:hint="default"/>
+        <w:sz w:val="20"/>
+      </w:rPr>
+    </w:lvl>
+    <w:lvl w:ilvl="1">
+      <w:start w:val="1"/>
+      <w:numFmt w:val="bullet"/>
+      <w:lvlText w:val="o"/>
+      <w:lvlJc w:val="left"/>
+      <w:pPr>
+        <w:tabs>
+          <w:tab w:val="num" w:pos="1440"/>
+        </w:tabs>
+        <w:ind w:left="1440" w:hanging="360"/>
+      </w:pPr>
+      <w:rPr>
+        <w:rFonts w:ascii="Courier New" w:hAnsi="Courier New" w:hint="default"/>
+        <w:sz w:val="20"/>
+      </w:rPr>
+    </w:lvl>
+    <w:lvl w:ilvl="2" w:tentative="1">
+      <w:start w:val="1"/>
+      <w:numFmt w:val="bullet"/>
+      <w:lvlText w:val=""/>
+      <w:lvlJc w:val="left"/>
+      <w:pPr>
+        <w:tabs>
+          <w:tab w:val="num" w:pos="2160"/>
+        </w:tabs>
+        <w:ind w:left="2160" w:hanging="360"/>
+      </w:pPr>
+      <w:rPr>
+        <w:rFonts w:ascii="Wingdings" w:hAnsi="Wingdings" w:hint="default"/>
+        <w:sz w:val="20"/>
+      </w:rPr>
+    </w:lvl>
+    <w:lvl w:ilvl="3" w:tentative="1">
+      <w:start w:val="1"/>
+      <w:numFmt w:val="bullet"/>
+      <w:lvlText w:val=""/>
+      <w:lvlJc w:val="left"/>
+      <w:pPr>
+        <w:tabs>
+          <w:tab w:val="num" w:pos="2880"/>
+        </w:tabs>
+        <w:ind w:left="2880" w:hanging="360"/>
+      </w:pPr>
+      <w:rPr>
+        <w:rFonts w:ascii="Wingdings" w:hAnsi="Wingdings" w:hint="default"/>
+        <w:sz w:val="20"/>
+      </w:rPr>
+    </w:lvl>
+    <w:lvl w:ilvl="4" w:tentative="1">
+      <w:start w:val="1"/>
+      <w:numFmt w:val="bullet"/>
+      <w:lvlText w:val=""/>
+      <w:lvlJc w:val="left"/>
+      <w:pPr>
+        <w:tabs>
+          <w:tab w:val="num" w:pos="3600"/>
+        </w:tabs>
+        <w:ind w:left="3600" w:hanging="360"/>
+      </w:pPr>
+      <w:rPr>
+        <w:rFonts w:ascii="Wingdings" w:hAnsi="Wingdings" w:hint="default"/>
+        <w:sz w:val="20"/>
+      </w:rPr>
+    </w:lvl>
+    <w:lvl w:ilvl="5" w:tentative="1">
+      <w:start w:val="1"/>
+      <w:numFmt w:val="bullet"/>
+      <w:lvlText w:val=""/>
+      <w:lvlJc w:val="left"/>
+      <w:pPr>
+        <w:tabs>
+          <w:tab w:val="num" w:pos="4320"/>
+        </w:tabs>
+        <w:ind w:left="4320" w:hanging="360"/>
+      </w:pPr>
+      <w:rPr>
+        <w:rFonts w:ascii="Wingdings" w:hAnsi="Wingdings" w:hint="default"/>
+        <w:sz w:val="20"/>
+      </w:rPr>
+    </w:lvl>
+    <w:lvl w:ilvl="6" w:tentative="1">
+      <w:start w:val="1"/>
+      <w:numFmt w:val="bullet"/>
+      <w:lvlText w:val=""/>
+      <w:lvlJc w:val="left"/>
+      <w:pPr>
+        <w:tabs>
+          <w:tab w:val="num" w:pos="5040"/>
+        </w:tabs>
+        <w:ind w:left="5040" w:hanging="360"/>
+      </w:pPr>
+      <w:rPr>
+        <w:rFonts w:ascii="Wingdings" w:hAnsi="Wingdings" w:hint="default"/>
+        <w:sz w:val="20"/>
+      </w:rPr>
+    </w:lvl>
+    <w:lvl w:ilvl="7" w:tentative="1">
+      <w:start w:val="1"/>
+      <w:numFmt w:val="bullet"/>
+      <w:lvlText w:val=""/>
+      <w:lvlJc w:val="left"/>
+      <w:pPr>
+        <w:tabs>
+          <w:tab w:val="num" w:pos="5760"/>
+        </w:tabs>
+        <w:ind w:left="5760" w:hanging="360"/>
+      </w:pPr>
+      <w:rPr>
+        <w:rFonts w:ascii="Wingdings" w:hAnsi="Wingdings" w:hint="default"/>
+        <w:sz w:val="20"/>
+      </w:rPr>
+    </w:lvl>
+    <w:lvl w:ilvl="8" w:tentative="1">
+      <w:start w:val="1"/>
+      <w:numFmt w:val="bullet"/>
+      <w:lvlText w:val=""/>
+      <w:lvlJc w:val="left"/>
+      <w:pPr>
+        <w:tabs>
+          <w:tab w:val="num" w:pos="6480"/>
+        </w:tabs>
+        <w:ind w:left="6480" w:hanging="360"/>
+      </w:pPr>
+      <w:rPr>
+        <w:rFonts w:ascii="Wingdings" w:hAnsi="Wingdings" w:hint="default"/>
+        <w:sz w:val="20"/>
+      </w:rPr>
+    </w:lvl>
+  </w:abstractNum>
+  <w:abstractNum w:abstractNumId="3" w15:restartNumberingAfterBreak="0">
+    <w:nsid w:val="51FF6AEC"/>
+    <w:multiLevelType w:val="multilevel"/>
+    <w:tmpl w:val="36D01A74"/>
+    <w:lvl w:ilvl="0">
+      <w:start w:val="1"/>
+      <w:numFmt w:val="bullet"/>
+      <w:lvlText w:val=""/>
+      <w:lvlJc w:val="left"/>
+      <w:pPr>
+        <w:tabs>
+          <w:tab w:val="num" w:pos="720"/>
+        </w:tabs>
+        <w:ind w:left="720" w:hanging="360"/>
+      </w:pPr>
+      <w:rPr>
+        <w:rFonts w:ascii="Symbol" w:hAnsi="Symbol" w:hint="default"/>
+        <w:sz w:val="20"/>
+      </w:rPr>
+    </w:lvl>
+    <w:lvl w:ilvl="1">
+      <w:start w:val="1"/>
+      <w:numFmt w:val="bullet"/>
+      <w:lvlText w:val="o"/>
+      <w:lvlJc w:val="left"/>
+      <w:pPr>
+        <w:tabs>
+          <w:tab w:val="num" w:pos="1440"/>
+        </w:tabs>
+        <w:ind w:left="1440" w:hanging="360"/>
+      </w:pPr>
+      <w:rPr>
+        <w:rFonts w:ascii="Courier New" w:hAnsi="Courier New" w:hint="default"/>
+        <w:sz w:val="20"/>
+      </w:rPr>
+    </w:lvl>
+    <w:lvl w:ilvl="2" w:tentative="1">
+      <w:start w:val="1"/>
+      <w:numFmt w:val="bullet"/>
+      <w:lvlText w:val=""/>
+      <w:lvlJc w:val="left"/>
+      <w:pPr>
+        <w:tabs>
+          <w:tab w:val="num" w:pos="2160"/>
+        </w:tabs>
+        <w:ind w:left="2160" w:hanging="360"/>
+      </w:pPr>
+      <w:rPr>
+        <w:rFonts w:ascii="Wingdings" w:hAnsi="Wingdings" w:hint="default"/>
+        <w:sz w:val="20"/>
+      </w:rPr>
+    </w:lvl>
+    <w:lvl w:ilvl="3" w:tentative="1">
+      <w:start w:val="1"/>
+      <w:numFmt w:val="bullet"/>
+      <w:lvlText w:val=""/>
+      <w:lvlJc w:val="left"/>
+      <w:pPr>
+        <w:tabs>
+          <w:tab w:val="num" w:pos="2880"/>
+        </w:tabs>
+        <w:ind w:left="2880" w:hanging="360"/>
+      </w:pPr>
+      <w:rPr>
+        <w:rFonts w:ascii="Wingdings" w:hAnsi="Wingdings" w:hint="default"/>
+        <w:sz w:val="20"/>
+      </w:rPr>
+    </w:lvl>
+    <w:lvl w:ilvl="4" w:tentative="1">
+      <w:start w:val="1"/>
+      <w:numFmt w:val="bullet"/>
+      <w:lvlText w:val=""/>
+      <w:lvlJc w:val="left"/>
+      <w:pPr>
+        <w:tabs>
+          <w:tab w:val="num" w:pos="3600"/>
+        </w:tabs>
+        <w:ind w:left="3600" w:hanging="360"/>
+      </w:pPr>
+      <w:rPr>
+        <w:rFonts w:ascii="Wingdings" w:hAnsi="Wingdings" w:hint="default"/>
+        <w:sz w:val="20"/>
+      </w:rPr>
+    </w:lvl>
+    <w:lvl w:ilvl="5" w:tentative="1">
+      <w:start w:val="1"/>
+      <w:numFmt w:val="bullet"/>
+      <w:lvlText w:val=""/>
+      <w:lvlJc w:val="left"/>
+      <w:pPr>
+        <w:tabs>
+          <w:tab w:val="num" w:pos="4320"/>
+        </w:tabs>
+        <w:ind w:left="4320" w:hanging="360"/>
+      </w:pPr>
+      <w:rPr>
+        <w:rFonts w:ascii="Wingdings" w:hAnsi="Wingdings" w:hint="default"/>
+        <w:sz w:val="20"/>
+      </w:rPr>
+    </w:lvl>
+    <w:lvl w:ilvl="6" w:tentative="1">
+      <w:start w:val="1"/>
+      <w:numFmt w:val="bullet"/>
+      <w:lvlText w:val=""/>
+      <w:lvlJc w:val="left"/>
+      <w:pPr>
+        <w:tabs>
+          <w:tab w:val="num" w:pos="5040"/>
+        </w:tabs>
+        <w:ind w:left="5040" w:hanging="360"/>
+      </w:pPr>
+      <w:rPr>
+        <w:rFonts w:ascii="Wingdings" w:hAnsi="Wingdings" w:hint="default"/>
+        <w:sz w:val="20"/>
+      </w:rPr>
+    </w:lvl>
+    <w:lvl w:ilvl="7" w:tentative="1">
+      <w:start w:val="1"/>
+      <w:numFmt w:val="bullet"/>
+      <w:lvlText w:val=""/>
+      <w:lvlJc w:val="left"/>
+      <w:pPr>
+        <w:tabs>
+          <w:tab w:val="num" w:pos="5760"/>
+        </w:tabs>
+        <w:ind w:left="5760" w:hanging="360"/>
+      </w:pPr>
+      <w:rPr>
+        <w:rFonts w:ascii="Wingdings" w:hAnsi="Wingdings" w:hint="default"/>
+        <w:sz w:val="20"/>
+      </w:rPr>
+    </w:lvl>
+    <w:lvl w:ilvl="8" w:tentative="1">
+      <w:start w:val="1"/>
+      <w:numFmt w:val="bullet"/>
+      <w:lvlText w:val=""/>
+      <w:lvlJc w:val="left"/>
+      <w:pPr>
+        <w:tabs>
+          <w:tab w:val="num" w:pos="6480"/>
+        </w:tabs>
+        <w:ind w:left="6480" w:hanging="360"/>
+      </w:pPr>
+      <w:rPr>
+        <w:rFonts w:ascii="Wingdings" w:hAnsi="Wingdings" w:hint="default"/>
+        <w:sz w:val="20"/>
+      </w:rPr>
+    </w:lvl>
+  </w:abstractNum>
+  <w:abstractNum w:abstractNumId="4" w15:restartNumberingAfterBreak="0">
+    <w:nsid w:val="6C6C3AB6"/>
+    <w:multiLevelType w:val="multilevel"/>
+    <w:tmpl w:val="2FBA75B6"/>
+    <w:lvl w:ilvl="0">
+      <w:start w:val="1"/>
+      <w:numFmt w:val="bullet"/>
+      <w:lvlText w:val=""/>
+      <w:lvlJc w:val="left"/>
+      <w:pPr>
+        <w:tabs>
+          <w:tab w:val="num" w:pos="720"/>
+        </w:tabs>
+        <w:ind w:left="720" w:hanging="360"/>
+      </w:pPr>
+      <w:rPr>
+        <w:rFonts w:ascii="Symbol" w:hAnsi="Symbol" w:hint="default"/>
+        <w:sz w:val="20"/>
+      </w:rPr>
+    </w:lvl>
+    <w:lvl w:ilvl="1">
+      <w:start w:val="1"/>
+      <w:numFmt w:val="bullet"/>
+      <w:lvlText w:val="o"/>
+      <w:lvlJc w:val="left"/>
+      <w:pPr>
+        <w:tabs>
+          <w:tab w:val="num" w:pos="1440"/>
+        </w:tabs>
+        <w:ind w:left="1440" w:hanging="360"/>
+      </w:pPr>
+      <w:rPr>
+        <w:rFonts w:ascii="Courier New" w:hAnsi="Courier New" w:hint="default"/>
+        <w:sz w:val="20"/>
+      </w:rPr>
+    </w:lvl>
+    <w:lvl w:ilvl="2" w:tentative="1">
+      <w:start w:val="1"/>
+      <w:numFmt w:val="bullet"/>
+      <w:lvlText w:val=""/>
+      <w:lvlJc w:val="left"/>
+      <w:pPr>
+        <w:tabs>
+          <w:tab w:val="num" w:pos="2160"/>
+        </w:tabs>
+        <w:ind w:left="2160" w:hanging="360"/>
+      </w:pPr>
+      <w:rPr>
+        <w:rFonts w:ascii="Wingdings" w:hAnsi="Wingdings" w:hint="default"/>
+        <w:sz w:val="20"/>
+      </w:rPr>
+    </w:lvl>
+    <w:lvl w:ilvl="3" w:tentative="1">
+      <w:start w:val="1"/>
+      <w:numFmt w:val="bullet"/>
+      <w:lvlText w:val=""/>
+      <w:lvlJc w:val="left"/>
+      <w:pPr>
+        <w:tabs>
+          <w:tab w:val="num" w:pos="2880"/>
+        </w:tabs>
+        <w:ind w:left="2880" w:hanging="360"/>
+      </w:pPr>
+      <w:rPr>
+        <w:rFonts w:ascii="Wingdings" w:hAnsi="Wingdings" w:hint="default"/>
+        <w:sz w:val="20"/>
+      </w:rPr>
+    </w:lvl>
+    <w:lvl w:ilvl="4" w:tentative="1">
+      <w:start w:val="1"/>
+      <w:numFmt w:val="bullet"/>
+      <w:lvlText w:val=""/>
+      <w:lvlJc w:val="left"/>
+      <w:pPr>
+        <w:tabs>
+          <w:tab w:val="num" w:pos="3600"/>
+        </w:tabs>
+        <w:ind w:left="3600" w:hanging="360"/>
+      </w:pPr>
+      <w:rPr>
+        <w:rFonts w:ascii="Wingdings" w:hAnsi="Wingdings" w:hint="default"/>
+        <w:sz w:val="20"/>
+      </w:rPr>
+    </w:lvl>
+    <w:lvl w:ilvl="5" w:tentative="1">
+      <w:start w:val="1"/>
+      <w:numFmt w:val="bullet"/>
+      <w:lvlText w:val=""/>
+      <w:lvlJc w:val="left"/>
+      <w:pPr>
+        <w:tabs>
+          <w:tab w:val="num" w:pos="4320"/>
+        </w:tabs>
+        <w:ind w:left="4320" w:hanging="360"/>
+      </w:pPr>
+      <w:rPr>
+        <w:rFonts w:ascii="Wingdings" w:hAnsi="Wingdings" w:hint="default"/>
+        <w:sz w:val="20"/>
+      </w:rPr>
+    </w:lvl>
+    <w:lvl w:ilvl="6" w:tentative="1">
+      <w:start w:val="1"/>
+      <w:numFmt w:val="bullet"/>
+      <w:lvlText w:val=""/>
+      <w:lvlJc w:val="left"/>
+      <w:pPr>
+        <w:tabs>
+          <w:tab w:val="num" w:pos="5040"/>
+        </w:tabs>
+        <w:ind w:left="5040" w:hanging="360"/>
+      </w:pPr>
+      <w:rPr>
+        <w:rFonts w:ascii="Wingdings" w:hAnsi="Wingdings" w:hint="default"/>
+        <w:sz w:val="20"/>
+      </w:rPr>
+    </w:lvl>
+    <w:lvl w:ilvl="7" w:tentative="1">
+      <w:start w:val="1"/>
+      <w:numFmt w:val="bullet"/>
+      <w:lvlText w:val=""/>
+      <w:lvlJc w:val="left"/>
+      <w:pPr>
+        <w:tabs>
+          <w:tab w:val="num" w:pos="5760"/>
+        </w:tabs>
+        <w:ind w:left="5760" w:hanging="360"/>
+      </w:pPr>
+      <w:rPr>
+        <w:rFonts w:ascii="Wingdings" w:hAnsi="Wingdings" w:hint="default"/>
+        <w:sz w:val="20"/>
+      </w:rPr>
+    </w:lvl>
+    <w:lvl w:ilvl="8" w:tentative="1">
+      <w:start w:val="1"/>
+      <w:numFmt w:val="bullet"/>
+      <w:lvlText w:val=""/>
+      <w:lvlJc w:val="left"/>
+      <w:pPr>
+        <w:tabs>
+          <w:tab w:val="num" w:pos="6480"/>
+        </w:tabs>
+        <w:ind w:left="6480" w:hanging="360"/>
+      </w:pPr>
+      <w:rPr>
+        <w:rFonts w:ascii="Wingdings" w:hAnsi="Wingdings" w:hint="default"/>
+        <w:sz w:val="20"/>
+      </w:rPr>
+    </w:lvl>
+  </w:abstractNum>
+  <w:abstractNum w:abstractNumId="5" w15:restartNumberingAfterBreak="0">
+    <w:nsid w:val="7AA6173C"/>
+    <w:multiLevelType w:val="multilevel"/>
+    <w:tmpl w:val="1926235C"/>
+    <w:lvl w:ilvl="0">
+      <w:start w:val="1"/>
+      <w:numFmt w:val="bullet"/>
+      <w:lvlText w:val=""/>
+      <w:lvlJc w:val="left"/>
+      <w:pPr>
+        <w:tabs>
+          <w:tab w:val="num" w:pos="720"/>
+        </w:tabs>
+        <w:ind w:left="720" w:hanging="360"/>
+      </w:pPr>
+      <w:rPr>
+        <w:rFonts w:ascii="Symbol" w:hAnsi="Symbol" w:hint="default"/>
+        <w:sz w:val="20"/>
+      </w:rPr>
+    </w:lvl>
+    <w:lvl w:ilvl="1">
+      <w:start w:val="1"/>
+      <w:numFmt w:val="bullet"/>
+      <w:lvlText w:val="o"/>
+      <w:lvlJc w:val="left"/>
+      <w:pPr>
+        <w:tabs>
+          <w:tab w:val="num" w:pos="1440"/>
+        </w:tabs>
+        <w:ind w:left="1440" w:hanging="360"/>
+      </w:pPr>
+      <w:rPr>
+        <w:rFonts w:ascii="Courier New" w:hAnsi="Courier New" w:hint="default"/>
+        <w:sz w:val="20"/>
+      </w:rPr>
+    </w:lvl>
+    <w:lvl w:ilvl="2" w:tentative="1">
+      <w:start w:val="1"/>
+      <w:numFmt w:val="bullet"/>
+      <w:lvlText w:val=""/>
+      <w:lvlJc w:val="left"/>
+      <w:pPr>
+        <w:tabs>
+          <w:tab w:val="num" w:pos="2160"/>
+        </w:tabs>
+        <w:ind w:left="2160" w:hanging="360"/>
+      </w:pPr>
+      <w:rPr>
+        <w:rFonts w:ascii="Wingdings" w:hAnsi="Wingdings" w:hint="default"/>
+        <w:sz w:val="20"/>
+      </w:rPr>
+    </w:lvl>
+    <w:lvl w:ilvl="3" w:tentative="1">
+      <w:start w:val="1"/>
+      <w:numFmt w:val="bullet"/>
+      <w:lvlText w:val=""/>
+      <w:lvlJc w:val="left"/>
+      <w:pPr>
+        <w:tabs>
+          <w:tab w:val="num" w:pos="2880"/>
+        </w:tabs>
+        <w:ind w:left="2880" w:hanging="360"/>
+      </w:pPr>
+      <w:rPr>
+        <w:rFonts w:ascii="Wingdings" w:hAnsi="Wingdings" w:hint="default"/>
+        <w:sz w:val="20"/>
+      </w:rPr>
+    </w:lvl>
+    <w:lvl w:ilvl="4" w:tentative="1">
+      <w:start w:val="1"/>
+      <w:numFmt w:val="bullet"/>
+      <w:lvlText w:val=""/>
+      <w:lvlJc w:val="left"/>
+      <w:pPr>
+        <w:tabs>
+          <w:tab w:val="num" w:pos="3600"/>
+        </w:tabs>
+        <w:ind w:left="3600" w:hanging="360"/>
+      </w:pPr>
+      <w:rPr>
+        <w:rFonts w:ascii="Wingdings" w:hAnsi="Wingdings" w:hint="default"/>
+        <w:sz w:val="20"/>
+      </w:rPr>
+    </w:lvl>
+    <w:lvl w:ilvl="5" w:tentative="1">
+      <w:start w:val="1"/>
+      <w:numFmt w:val="bullet"/>
+      <w:lvlText w:val=""/>
+      <w:lvlJc w:val="left"/>
+      <w:pPr>
+        <w:tabs>
+          <w:tab w:val="num" w:pos="4320"/>
+        </w:tabs>
+        <w:ind w:left="4320" w:hanging="360"/>
+      </w:pPr>
+      <w:rPr>
+        <w:rFonts w:ascii="Wingdings" w:hAnsi="Wingdings" w:hint="default"/>
+        <w:sz w:val="20"/>
+      </w:rPr>
+    </w:lvl>
+    <w:lvl w:ilvl="6" w:tentative="1">
+      <w:start w:val="1"/>
+      <w:numFmt w:val="bullet"/>
+      <w:lvlText w:val=""/>
+      <w:lvlJc w:val="left"/>
+      <w:pPr>
+        <w:tabs>
+          <w:tab w:val="num" w:pos="5040"/>
+        </w:tabs>
+        <w:ind w:left="5040" w:hanging="360"/>
+      </w:pPr>
+      <w:rPr>
+        <w:rFonts w:ascii="Wingdings" w:hAnsi="Wingdings" w:hint="default"/>
+        <w:sz w:val="20"/>
+      </w:rPr>
+    </w:lvl>
+    <w:lvl w:ilvl="7" w:tentative="1">
+      <w:start w:val="1"/>
+      <w:numFmt w:val="bullet"/>
+      <w:lvlText w:val=""/>
+      <w:lvlJc w:val="left"/>
+      <w:pPr>
+        <w:tabs>
+          <w:tab w:val="num" w:pos="5760"/>
+        </w:tabs>
+        <w:ind w:left="5760" w:hanging="360"/>
+      </w:pPr>
+      <w:rPr>
+        <w:rFonts w:ascii="Wingdings" w:hAnsi="Wingdings" w:hint="default"/>
+        <w:sz w:val="20"/>
+      </w:rPr>
+    </w:lvl>
+    <w:lvl w:ilvl="8" w:tentative="1">
+      <w:start w:val="1"/>
+      <w:numFmt w:val="bullet"/>
+      <w:lvlText w:val=""/>
+      <w:lvlJc w:val="left"/>
+      <w:pPr>
+        <w:tabs>
+          <w:tab w:val="num" w:pos="6480"/>
+        </w:tabs>
+        <w:ind w:left="6480" w:hanging="360"/>
+      </w:pPr>
+      <w:rPr>
+        <w:rFonts w:ascii="Wingdings" w:hAnsi="Wingdings" w:hint="default"/>
+        <w:sz w:val="20"/>
+      </w:rPr>
+    </w:lvl>
+  </w:abstractNum>
+  <w:abstractNum w:abstractNumId="6" w15:restartNumberingAfterBreak="0">
     <w:nsid w:val="7AFC5AA6"/>
     <w:multiLevelType w:val="hybridMultilevel"/>
     <w:tmpl w:val="B9EAF94A"/>
@@ -406,7 +2744,25 @@
     </w:lvl>
   </w:abstractNum>
   <w:num w:numId="1">
+    <w:abstractNumId w:val="6"/>
+  </w:num>
+  <w:num w:numId="2">
+    <w:abstractNumId w:val="5"/>
+  </w:num>
+  <w:num w:numId="3">
+    <w:abstractNumId w:val="4"/>
+  </w:num>
+  <w:num w:numId="4">
+    <w:abstractNumId w:val="1"/>
+  </w:num>
+  <w:num w:numId="5">
+    <w:abstractNumId w:val="3"/>
+  </w:num>
+  <w:num w:numId="6">
     <w:abstractNumId w:val="0"/>
+  </w:num>
+  <w:num w:numId="7">
+    <w:abstractNumId w:val="2"/>
   </w:num>
 </w:numbering>
 </file>
@@ -865,7 +3221,6 @@
     <w:next w:val="Normal"/>
     <w:link w:val="Titre3Car"/>
     <w:uiPriority w:val="9"/>
-    <w:semiHidden/>
     <w:unhideWhenUsed/>
     <w:qFormat/>
     <w:rsid w:val="00534570"/>
@@ -981,7 +3336,6 @@
     <w:basedOn w:val="Policepardfaut"/>
     <w:link w:val="Titre3"/>
     <w:uiPriority w:val="9"/>
-    <w:semiHidden/>
     <w:rsid w:val="00534570"/>
     <w:rPr>
       <w:rFonts w:ascii="Arial" w:eastAsiaTheme="majorEastAsia" w:hAnsi="Arial" w:cstheme="majorBidi"/>
@@ -1001,6 +3355,42 @@
       <w:ind w:left="720"/>
       <w:contextualSpacing/>
     </w:pPr>
+  </w:style>
+  <w:style w:type="character" w:styleId="lev">
+    <w:name w:val="Strong"/>
+    <w:basedOn w:val="Policepardfaut"/>
+    <w:uiPriority w:val="22"/>
+    <w:qFormat/>
+    <w:rsid w:val="00B522D5"/>
+    <w:rPr>
+      <w:b/>
+      <w:bCs/>
+    </w:rPr>
+  </w:style>
+  <w:style w:type="character" w:styleId="CodeHTML">
+    <w:name w:val="HTML Code"/>
+    <w:basedOn w:val="Policepardfaut"/>
+    <w:uiPriority w:val="99"/>
+    <w:semiHidden/>
+    <w:unhideWhenUsed/>
+    <w:rsid w:val="00B522D5"/>
+    <w:rPr>
+      <w:rFonts w:ascii="Courier New" w:eastAsia="Times New Roman" w:hAnsi="Courier New" w:cs="Courier New"/>
+      <w:sz w:val="20"/>
+      <w:szCs w:val="20"/>
+    </w:rPr>
+  </w:style>
+  <w:style w:type="character" w:styleId="Lienhypertexte">
+    <w:name w:val="Hyperlink"/>
+    <w:basedOn w:val="Policepardfaut"/>
+    <w:uiPriority w:val="99"/>
+    <w:semiHidden/>
+    <w:unhideWhenUsed/>
+    <w:rsid w:val="00B522D5"/>
+    <w:rPr>
+      <w:color w:val="0000FF"/>
+      <w:u w:val="single"/>
+    </w:rPr>
   </w:style>
 </w:styles>
 </file>

</xml_diff>